<commit_message>
The development of digital X-ray detector
</commit_message>
<xml_diff>
--- a/The development of digital X-ray detector for osteodensitometry (my work №1)/text_eng.docx
+++ b/The development of digital X-ray detector for osteodensitometry (my work №1)/text_eng.docx
@@ -1,6 +1,6 @@
 
 <file path=word/document.xml><?xml version="1.0" encoding="utf-8"?>
-<w:document xmlns:wpc="http://schemas.microsoft.com/office/word/2010/wordprocessingCanvas" xmlns:mc="http://schemas.openxmlformats.org/markup-compatibility/2006" xmlns:o="urn:schemas-microsoft-com:office:office" xmlns:r="http://schemas.openxmlformats.org/officeDocument/2006/relationships" xmlns:m="http://schemas.openxmlformats.org/officeDocument/2006/math" xmlns:v="urn:schemas-microsoft-com:vml" xmlns:wp14="http://schemas.microsoft.com/office/word/2010/wordprocessingDrawing" xmlns:wp="http://schemas.openxmlformats.org/drawingml/2006/wordprocessingDrawing" xmlns:w10="urn:schemas-microsoft-com:office:word" xmlns:w="http://schemas.openxmlformats.org/wordprocessingml/2006/main" xmlns:w14="http://schemas.microsoft.com/office/word/2010/wordml" xmlns:wpg="http://schemas.microsoft.com/office/word/2010/wordprocessingGroup" xmlns:wpi="http://schemas.microsoft.com/office/word/2010/wordprocessingInk" xmlns:wne="http://schemas.microsoft.com/office/word/2006/wordml" xmlns:wps="http://schemas.microsoft.com/office/word/2010/wordprocessingShape" mc:Ignorable="w14 wp14">
+<w:document xmlns:wpc="http://schemas.microsoft.com/office/word/2010/wordprocessingCanvas" xmlns:mc="http://schemas.openxmlformats.org/markup-compatibility/2006" xmlns:o="urn:schemas-microsoft-com:office:office" xmlns:r="http://schemas.openxmlformats.org/officeDocument/2006/relationships" xmlns:m="http://schemas.openxmlformats.org/officeDocument/2006/math" xmlns:v="urn:schemas-microsoft-com:vml" xmlns:wp14="http://schemas.microsoft.com/office/word/2010/wordprocessingDrawing" xmlns:wp="http://schemas.openxmlformats.org/drawingml/2006/wordprocessingDrawing" xmlns:w10="urn:schemas-microsoft-com:office:word" xmlns:w="http://schemas.openxmlformats.org/wordprocessingml/2006/main" xmlns:w14="http://schemas.microsoft.com/office/word/2010/wordml" xmlns:w15="http://schemas.microsoft.com/office/word/2012/wordml" xmlns:wpg="http://schemas.microsoft.com/office/word/2010/wordprocessingGroup" xmlns:wpi="http://schemas.microsoft.com/office/word/2010/wordprocessingInk" xmlns:wne="http://schemas.microsoft.com/office/word/2006/wordml" xmlns:wps="http://schemas.microsoft.com/office/word/2010/wordprocessingShape" mc:Ignorable="w14 w15 wp14">
   <w:body>
     <w:p>
       <w:pPr>
@@ -33,31 +33,7 @@
           <w:shd w:val="clear" w:color="auto" w:fill="FFFFFF"/>
           <w:lang w:val="en-US"/>
         </w:rPr>
-        <w:t xml:space="preserve">the development of digital X-ray detector for </w:t>
-      </w:r>
-      <w:proofErr w:type="spellStart"/>
-      <w:r>
-        <w:rPr>
-          <w:rFonts w:ascii="Arial" w:hAnsi="Arial" w:cs="Arial"/>
-          <w:color w:val="000000"/>
-          <w:sz w:val="20"/>
-          <w:szCs w:val="20"/>
-          <w:shd w:val="clear" w:color="auto" w:fill="FFFFFF"/>
-          <w:lang w:val="en-US"/>
-        </w:rPr>
-        <w:t>osteodensitometry</w:t>
-      </w:r>
-      <w:proofErr w:type="spellEnd"/>
-      <w:r>
-        <w:rPr>
-          <w:rFonts w:ascii="Arial" w:hAnsi="Arial" w:cs="Arial"/>
-          <w:color w:val="000000"/>
-          <w:sz w:val="20"/>
-          <w:szCs w:val="20"/>
-          <w:shd w:val="clear" w:color="auto" w:fill="FFFFFF"/>
-          <w:lang w:val="en-US"/>
-        </w:rPr>
-        <w:t>.</w:t>
+        <w:t>the development of digital X-ray detector for osteodensitometry.</w:t>
       </w:r>
     </w:p>
     <w:p>
@@ -96,7 +72,7 @@
         </w:rPr>
         <w:t> </w:t>
       </w:r>
-      <w:hyperlink r:id="rId6" w:tooltip="Показать примеры употребления" w:history="1">
+      <w:hyperlink r:id="rId5" w:tooltip="Показать примеры употребления" w:history="1">
         <w:r>
           <w:rPr>
             <w:rStyle w:val="translation"/>
@@ -282,62 +258,71 @@
         </w:rPr>
         <w:t xml:space="preserve"> </w:t>
       </w:r>
-      <w:proofErr w:type="gramStart"/>
-      <w:r>
-        <w:rPr>
-          <w:rFonts w:ascii="Arial" w:hAnsi="Arial" w:cs="Arial"/>
-          <w:color w:val="000000"/>
-          <w:sz w:val="20"/>
-          <w:szCs w:val="20"/>
-          <w:shd w:val="clear" w:color="auto" w:fill="FFFFFF"/>
-          <w:lang w:val="en-US"/>
-        </w:rPr>
-        <w:t xml:space="preserve">these </w:t>
-      </w:r>
-      <w:r>
-        <w:rPr>
-          <w:rFonts w:ascii="Arial" w:hAnsi="Arial" w:cs="Arial"/>
-          <w:color w:val="000000"/>
-          <w:sz w:val="20"/>
-          <w:szCs w:val="20"/>
-          <w:shd w:val="clear" w:color="auto" w:fill="FFFFFF"/>
-          <w:lang w:val="en-US"/>
-        </w:rPr>
-        <w:t>was</w:t>
-      </w:r>
-      <w:proofErr w:type="gramEnd"/>
-      <w:r>
-        <w:rPr>
-          <w:rFonts w:ascii="Arial" w:hAnsi="Arial" w:cs="Arial"/>
-          <w:color w:val="000000"/>
-          <w:sz w:val="20"/>
-          <w:szCs w:val="20"/>
-          <w:shd w:val="clear" w:color="auto" w:fill="FFFFFF"/>
-          <w:lang w:val="en-US"/>
-        </w:rPr>
-        <w:t xml:space="preserve"> invented </w:t>
-      </w:r>
-      <w:r>
-        <w:rPr>
-          <w:rFonts w:ascii="Arial" w:hAnsi="Arial" w:cs="Arial"/>
-          <w:color w:val="000000"/>
-          <w:sz w:val="20"/>
-          <w:szCs w:val="20"/>
-          <w:shd w:val="clear" w:color="auto" w:fill="FFFFFF"/>
-          <w:lang w:val="en-US"/>
-        </w:rPr>
-        <w:t xml:space="preserve">long ago </w:t>
-      </w:r>
-      <w:r>
-        <w:rPr>
-          <w:rFonts w:ascii="Arial" w:hAnsi="Arial" w:cs="Arial"/>
-          <w:color w:val="000000"/>
-          <w:sz w:val="20"/>
-          <w:szCs w:val="20"/>
-          <w:shd w:val="clear" w:color="auto" w:fill="FFFFFF"/>
-          <w:lang w:val="en-US"/>
-        </w:rPr>
-        <w:t xml:space="preserve">in the World. </w:t>
+      <w:r>
+        <w:rPr>
+          <w:rFonts w:ascii="Arial" w:hAnsi="Arial" w:cs="Arial"/>
+          <w:color w:val="000000"/>
+          <w:sz w:val="20"/>
+          <w:szCs w:val="20"/>
+          <w:shd w:val="clear" w:color="auto" w:fill="FFFFFF"/>
+          <w:lang w:val="en-US"/>
+        </w:rPr>
+        <w:t>they</w:t>
+      </w:r>
+      <w:r>
+        <w:rPr>
+          <w:rFonts w:ascii="Arial" w:hAnsi="Arial" w:cs="Arial"/>
+          <w:color w:val="000000"/>
+          <w:sz w:val="20"/>
+          <w:szCs w:val="20"/>
+          <w:shd w:val="clear" w:color="auto" w:fill="FFFFFF"/>
+          <w:lang w:val="en-US"/>
+        </w:rPr>
+        <w:t xml:space="preserve"> </w:t>
+      </w:r>
+      <w:r>
+        <w:rPr>
+          <w:rFonts w:ascii="Arial" w:hAnsi="Arial" w:cs="Arial"/>
+          <w:color w:val="000000"/>
+          <w:sz w:val="20"/>
+          <w:szCs w:val="20"/>
+          <w:shd w:val="clear" w:color="auto" w:fill="FFFFFF"/>
+          <w:lang w:val="en-US"/>
+        </w:rPr>
+        <w:t>was invented in the World</w:t>
+      </w:r>
+      <w:r>
+        <w:rPr>
+          <w:rFonts w:ascii="Arial" w:hAnsi="Arial" w:cs="Arial"/>
+          <w:color w:val="000000"/>
+          <w:sz w:val="20"/>
+          <w:szCs w:val="20"/>
+          <w:shd w:val="clear" w:color="auto" w:fill="FFFFFF"/>
+          <w:lang w:val="en-US"/>
+        </w:rPr>
+        <w:t xml:space="preserve"> </w:t>
+      </w:r>
+      <w:r>
+        <w:rPr>
+          <w:rFonts w:ascii="Arial" w:hAnsi="Arial" w:cs="Arial"/>
+          <w:color w:val="000000"/>
+          <w:sz w:val="20"/>
+          <w:szCs w:val="20"/>
+          <w:shd w:val="clear" w:color="auto" w:fill="FFFFFF"/>
+          <w:lang w:val="en-US"/>
+        </w:rPr>
+        <w:t>long ago</w:t>
+      </w:r>
+      <w:r>
+        <w:rPr>
+          <w:rFonts w:ascii="Arial" w:hAnsi="Arial" w:cs="Arial"/>
+          <w:color w:val="000000"/>
+          <w:sz w:val="20"/>
+          <w:szCs w:val="20"/>
+          <w:shd w:val="clear" w:color="auto" w:fill="FFFFFF"/>
+          <w:lang w:val="en-US"/>
+        </w:rPr>
+        <w:t xml:space="preserve">. </w:t>
       </w:r>
       <w:r>
         <w:rPr>
@@ -481,31 +466,7 @@
           <w:shd w:val="clear" w:color="auto" w:fill="FFFFFF"/>
           <w:lang w:val="en-US"/>
         </w:rPr>
-        <w:t xml:space="preserve"> </w:t>
-      </w:r>
-      <w:proofErr w:type="gramStart"/>
-      <w:r>
-        <w:rPr>
-          <w:rFonts w:ascii="Arial" w:hAnsi="Arial" w:cs="Arial"/>
-          <w:color w:val="000000"/>
-          <w:sz w:val="20"/>
-          <w:szCs w:val="20"/>
-          <w:shd w:val="clear" w:color="auto" w:fill="FFFFFF"/>
-          <w:lang w:val="en-US"/>
-        </w:rPr>
-        <w:t>to determine</w:t>
-      </w:r>
-      <w:proofErr w:type="gramEnd"/>
-      <w:r>
-        <w:rPr>
-          <w:rFonts w:ascii="Arial" w:hAnsi="Arial" w:cs="Arial"/>
-          <w:color w:val="000000"/>
-          <w:sz w:val="20"/>
-          <w:szCs w:val="20"/>
-          <w:shd w:val="clear" w:color="auto" w:fill="FFFFFF"/>
-          <w:lang w:val="en-US"/>
-        </w:rPr>
-        <w:t xml:space="preserve"> bone mineral density </w:t>
+        <w:t xml:space="preserve"> to determine bone mineral density </w:t>
       </w:r>
       <w:r>
         <w:rPr>
@@ -682,7 +643,51 @@
           <w:shd w:val="clear" w:color="auto" w:fill="FFFFFF"/>
           <w:lang w:val="en-US"/>
         </w:rPr>
-        <w:t>There are three main ways of collecting information from the detector: an integrating mode, counting mode and spectrometric</w:t>
+        <w:t>There are three main ways of collecting information from the detector: an integrating mode,</w:t>
+      </w:r>
+      <w:r>
+        <w:rPr>
+          <w:rFonts w:ascii="Arial" w:hAnsi="Arial" w:cs="Arial"/>
+          <w:color w:val="000000"/>
+          <w:sz w:val="20"/>
+          <w:szCs w:val="20"/>
+          <w:shd w:val="clear" w:color="auto" w:fill="FFFFFF"/>
+          <w:lang w:val="en-US"/>
+        </w:rPr>
+        <w:t xml:space="preserve"> a</w:t>
+      </w:r>
+      <w:r>
+        <w:rPr>
+          <w:rFonts w:ascii="Arial" w:hAnsi="Arial" w:cs="Arial"/>
+          <w:color w:val="000000"/>
+          <w:sz w:val="20"/>
+          <w:szCs w:val="20"/>
+          <w:shd w:val="clear" w:color="auto" w:fill="FFFFFF"/>
+          <w:lang w:val="en-US"/>
+        </w:rPr>
+        <w:t xml:space="preserve"> counting mode and</w:t>
+      </w:r>
+      <w:r>
+        <w:rPr>
+          <w:rFonts w:ascii="Arial" w:hAnsi="Arial" w:cs="Arial"/>
+          <w:color w:val="000000"/>
+          <w:sz w:val="20"/>
+          <w:szCs w:val="20"/>
+          <w:shd w:val="clear" w:color="auto" w:fill="FFFFFF"/>
+          <w:lang w:val="en-US"/>
+        </w:rPr>
+        <w:t xml:space="preserve"> a</w:t>
+      </w:r>
+      <w:r>
+        <w:rPr>
+          <w:rFonts w:ascii="Arial" w:hAnsi="Arial" w:cs="Arial"/>
+          <w:color w:val="000000"/>
+          <w:sz w:val="20"/>
+          <w:szCs w:val="20"/>
+          <w:shd w:val="clear" w:color="auto" w:fill="FFFFFF"/>
+          <w:lang w:val="en-US"/>
+        </w:rPr>
+        <w:t xml:space="preserve"> spectrometric</w:t>
       </w:r>
       <w:r>
         <w:rPr>
@@ -792,31 +797,29 @@
           <w:shd w:val="clear" w:color="auto" w:fill="FFFFFF"/>
           <w:lang w:val="en-US"/>
         </w:rPr>
-        <w:t xml:space="preserve">Counting mode allows </w:t>
-      </w:r>
-      <w:proofErr w:type="gramStart"/>
-      <w:r>
-        <w:rPr>
-          <w:rFonts w:ascii="Arial" w:hAnsi="Arial" w:cs="Arial"/>
-          <w:color w:val="000000"/>
-          <w:sz w:val="20"/>
-          <w:szCs w:val="20"/>
-          <w:shd w:val="clear" w:color="auto" w:fill="FFFFFF"/>
-          <w:lang w:val="en-US"/>
-        </w:rPr>
-        <w:t>to distinguish</w:t>
-      </w:r>
-      <w:proofErr w:type="gramEnd"/>
-      <w:r>
-        <w:rPr>
-          <w:rFonts w:ascii="Arial" w:hAnsi="Arial" w:cs="Arial"/>
-          <w:color w:val="000000"/>
-          <w:sz w:val="20"/>
-          <w:szCs w:val="20"/>
-          <w:shd w:val="clear" w:color="auto" w:fill="FFFFFF"/>
-          <w:lang w:val="en-US"/>
-        </w:rPr>
-        <w:t xml:space="preserve"> each individual X-ray photon</w:t>
+        <w:t>Counting mode allows</w:t>
+      </w:r>
+      <w:r>
+        <w:rPr>
+          <w:rFonts w:ascii="Arial" w:hAnsi="Arial" w:cs="Arial"/>
+          <w:color w:val="000000"/>
+          <w:sz w:val="20"/>
+          <w:szCs w:val="20"/>
+          <w:shd w:val="clear" w:color="auto" w:fill="FFFFFF"/>
+          <w:lang w:val="en-US"/>
+        </w:rPr>
+        <w:t xml:space="preserve"> us</w:t>
+      </w:r>
+      <w:r>
+        <w:rPr>
+          <w:rFonts w:ascii="Arial" w:hAnsi="Arial" w:cs="Arial"/>
+          <w:color w:val="000000"/>
+          <w:sz w:val="20"/>
+          <w:szCs w:val="20"/>
+          <w:shd w:val="clear" w:color="auto" w:fill="FFFFFF"/>
+          <w:lang w:val="en-US"/>
+        </w:rPr>
+        <w:t xml:space="preserve"> to distinguish each individual X-ray photon</w:t>
       </w:r>
       <w:r>
         <w:rPr>
@@ -849,31 +852,7 @@
           <w:shd w:val="clear" w:color="auto" w:fill="FFFFFF"/>
           <w:lang w:val="en-US"/>
         </w:rPr>
-        <w:t xml:space="preserve">Work in spectrometric mode means that we not only </w:t>
-      </w:r>
-      <w:proofErr w:type="gramStart"/>
-      <w:r>
-        <w:rPr>
-          <w:rFonts w:ascii="Arial" w:hAnsi="Arial" w:cs="Arial"/>
-          <w:color w:val="000000"/>
-          <w:sz w:val="20"/>
-          <w:szCs w:val="20"/>
-          <w:shd w:val="clear" w:color="auto" w:fill="FFFFFF"/>
-          <w:lang w:val="en-US"/>
-        </w:rPr>
-        <w:t>separates</w:t>
-      </w:r>
-      <w:proofErr w:type="gramEnd"/>
-      <w:r>
-        <w:rPr>
-          <w:rFonts w:ascii="Arial" w:hAnsi="Arial" w:cs="Arial"/>
-          <w:color w:val="000000"/>
-          <w:sz w:val="20"/>
-          <w:szCs w:val="20"/>
-          <w:shd w:val="clear" w:color="auto" w:fill="FFFFFF"/>
-          <w:lang w:val="en-US"/>
-        </w:rPr>
-        <w:t xml:space="preserve"> each individual photon, but </w:t>
+        <w:t xml:space="preserve">Work in spectrometric mode means that we not only separates each individual photon, but </w:t>
       </w:r>
       <w:r>
         <w:rPr>
@@ -906,7 +885,7 @@
           <w:shd w:val="clear" w:color="auto" w:fill="FFFFFF"/>
           <w:lang w:val="en-US"/>
         </w:rPr>
-        <w:t xml:space="preserve">s </w:t>
+        <w:t xml:space="preserve"> </w:t>
       </w:r>
       <w:r>
         <w:rPr>
@@ -962,31 +941,29 @@
           <w:shd w:val="clear" w:color="auto" w:fill="FFFFFF"/>
           <w:lang w:val="en-US"/>
         </w:rPr>
-        <w:t xml:space="preserve">Use of spectrometric detectors allows </w:t>
-      </w:r>
-      <w:proofErr w:type="gramStart"/>
-      <w:r>
-        <w:rPr>
-          <w:rFonts w:ascii="Arial" w:hAnsi="Arial" w:cs="Arial"/>
-          <w:color w:val="000000"/>
-          <w:sz w:val="20"/>
-          <w:szCs w:val="20"/>
-          <w:shd w:val="clear" w:color="auto" w:fill="FFFFFF"/>
-          <w:lang w:val="en-US"/>
-        </w:rPr>
-        <w:t>to obtain</w:t>
-      </w:r>
-      <w:proofErr w:type="gramEnd"/>
-      <w:r>
-        <w:rPr>
-          <w:rFonts w:ascii="Arial" w:hAnsi="Arial" w:cs="Arial"/>
-          <w:color w:val="000000"/>
-          <w:sz w:val="20"/>
-          <w:szCs w:val="20"/>
-          <w:shd w:val="clear" w:color="auto" w:fill="FFFFFF"/>
-          <w:lang w:val="en-US"/>
-        </w:rPr>
-        <w:t xml:space="preserve"> a higher signal to noise ratio and, therefore,</w:t>
+        <w:t>Use of spectrometric detectors allows</w:t>
+      </w:r>
+      <w:r>
+        <w:rPr>
+          <w:rFonts w:ascii="Arial" w:hAnsi="Arial" w:cs="Arial"/>
+          <w:color w:val="000000"/>
+          <w:sz w:val="20"/>
+          <w:szCs w:val="20"/>
+          <w:shd w:val="clear" w:color="auto" w:fill="FFFFFF"/>
+          <w:lang w:val="en-US"/>
+        </w:rPr>
+        <w:t xml:space="preserve"> us</w:t>
+      </w:r>
+      <w:r>
+        <w:rPr>
+          <w:rFonts w:ascii="Arial" w:hAnsi="Arial" w:cs="Arial"/>
+          <w:color w:val="000000"/>
+          <w:sz w:val="20"/>
+          <w:szCs w:val="20"/>
+          <w:shd w:val="clear" w:color="auto" w:fill="FFFFFF"/>
+          <w:lang w:val="en-US"/>
+        </w:rPr>
+        <w:t xml:space="preserve"> to obtain a higher signal to noise ratio and, therefore,</w:t>
       </w:r>
       <w:r>
         <w:rPr>
@@ -1029,20 +1006,8 @@
           <w:szCs w:val="20"/>
           <w:lang w:val="en-US"/>
         </w:rPr>
-        <w:t xml:space="preserve">The detector consists of a scintillator and </w:t>
-      </w:r>
-      <w:proofErr w:type="spellStart"/>
-      <w:r>
-        <w:rPr>
-          <w:rFonts w:ascii="Arial" w:hAnsi="Arial" w:cs="Arial"/>
-          <w:color w:val="000000"/>
-          <w:sz w:val="20"/>
-          <w:szCs w:val="20"/>
-          <w:lang w:val="en-US"/>
-        </w:rPr>
-        <w:t>SiPM</w:t>
-      </w:r>
-      <w:proofErr w:type="spellEnd"/>
+        <w:t>The detector consists of a scintillator and SiPM</w:t>
+      </w:r>
       <w:r>
         <w:rPr>
           <w:rFonts w:ascii="Arial" w:hAnsi="Arial" w:cs="Arial"/>
@@ -1061,39 +1026,17 @@
           <w:szCs w:val="20"/>
           <w:lang w:val="en-US"/>
         </w:rPr>
-        <w:t xml:space="preserve">The following </w:t>
-      </w:r>
-      <w:proofErr w:type="gramStart"/>
-      <w:r>
-        <w:rPr>
-          <w:rFonts w:ascii="Arial" w:hAnsi="Arial" w:cs="Arial"/>
-          <w:color w:val="000000"/>
-          <w:sz w:val="20"/>
-          <w:szCs w:val="20"/>
-          <w:lang w:val="en-US"/>
-        </w:rPr>
-        <w:t>requirements</w:t>
-      </w:r>
-      <w:r>
-        <w:rPr>
-          <w:rFonts w:ascii="Arial" w:hAnsi="Arial" w:cs="Arial"/>
-          <w:color w:val="000000"/>
-          <w:sz w:val="20"/>
-          <w:szCs w:val="20"/>
-          <w:lang w:val="en-US"/>
-        </w:rPr>
-        <w:t xml:space="preserve"> is</w:t>
-      </w:r>
-      <w:proofErr w:type="gramEnd"/>
-      <w:r>
-        <w:rPr>
-          <w:rFonts w:ascii="Arial" w:hAnsi="Arial" w:cs="Arial"/>
-          <w:color w:val="000000"/>
-          <w:sz w:val="20"/>
-          <w:szCs w:val="20"/>
-          <w:lang w:val="en-US"/>
-        </w:rPr>
-        <w:t xml:space="preserve"> applied</w:t>
+        <w:t>The following requirements</w:t>
+      </w:r>
+      <w:r>
+        <w:rPr>
+          <w:rFonts w:ascii="Arial" w:hAnsi="Arial" w:cs="Arial"/>
+          <w:color w:val="000000"/>
+          <w:sz w:val="20"/>
+          <w:szCs w:val="20"/>
+          <w:lang w:val="en-US"/>
+        </w:rPr>
+        <w:t xml:space="preserve"> is applied</w:t>
       </w:r>
       <w:r>
         <w:rPr>
@@ -1113,7 +1056,37 @@
           <w:szCs w:val="20"/>
           <w:lang w:val="en-US"/>
         </w:rPr>
-        <w:t>scintillator: it should be non-hygroscopic, bright, fast, have a high density and atomic number and, most importantly, have a high energy resolution.</w:t>
+        <w:t>scintillator: it should be non-hygroscopic, bright, fas</w:t>
+      </w:r>
+      <w:r>
+        <w:rPr>
+          <w:rFonts w:ascii="Arial" w:hAnsi="Arial" w:cs="Arial"/>
+          <w:color w:val="000000"/>
+          <w:sz w:val="20"/>
+          <w:szCs w:val="20"/>
+          <w:lang w:val="en-US"/>
+        </w:rPr>
+        <w:t>t</w:t>
+      </w:r>
+      <w:r>
+        <w:rPr>
+          <w:rFonts w:ascii="Arial" w:hAnsi="Arial" w:cs="Arial"/>
+          <w:color w:val="000000"/>
+          <w:sz w:val="20"/>
+          <w:szCs w:val="20"/>
+          <w:lang w:val="en-US"/>
+        </w:rPr>
+        <w:t>-acting</w:t>
+      </w:r>
+      <w:r>
+        <w:rPr>
+          <w:rFonts w:ascii="Arial" w:hAnsi="Arial" w:cs="Arial"/>
+          <w:color w:val="000000"/>
+          <w:sz w:val="20"/>
+          <w:szCs w:val="20"/>
+          <w:lang w:val="en-US"/>
+        </w:rPr>
+        <w:t>, have a high density and atomic number and, most importantly, have a high energy resolution.</w:t>
       </w:r>
     </w:p>
     <w:p>
@@ -1134,29 +1107,27 @@
           <w:szCs w:val="20"/>
           <w:lang w:val="en-US"/>
         </w:rPr>
-        <w:t xml:space="preserve">In the study, we identified two scintillators, the most suitable for this role: YAP: Ce and </w:t>
-      </w:r>
-      <w:proofErr w:type="spellStart"/>
-      <w:r>
-        <w:rPr>
-          <w:rFonts w:ascii="Arial" w:hAnsi="Arial" w:cs="Arial"/>
-          <w:color w:val="000000"/>
-          <w:sz w:val="20"/>
-          <w:szCs w:val="20"/>
-          <w:lang w:val="en-US"/>
-        </w:rPr>
-        <w:t>LuYAG</w:t>
-      </w:r>
-      <w:proofErr w:type="spellEnd"/>
-      <w:r>
-        <w:rPr>
-          <w:rFonts w:ascii="Arial" w:hAnsi="Arial" w:cs="Arial"/>
-          <w:color w:val="000000"/>
-          <w:sz w:val="20"/>
-          <w:szCs w:val="20"/>
-          <w:lang w:val="en-US"/>
-        </w:rPr>
-        <w:t>: Pr</w:t>
+        <w:t>In the study we identified two scintillators</w:t>
+      </w:r>
+      <w:r>
+        <w:rPr>
+          <w:rFonts w:ascii="Arial" w:hAnsi="Arial" w:cs="Arial"/>
+          <w:color w:val="000000"/>
+          <w:sz w:val="20"/>
+          <w:szCs w:val="20"/>
+          <w:lang w:val="en-US"/>
+        </w:rPr>
+        <w:t xml:space="preserve"> which are</w:t>
+      </w:r>
+      <w:r>
+        <w:rPr>
+          <w:rFonts w:ascii="Arial" w:hAnsi="Arial" w:cs="Arial"/>
+          <w:color w:val="000000"/>
+          <w:sz w:val="20"/>
+          <w:szCs w:val="20"/>
+          <w:lang w:val="en-US"/>
+        </w:rPr>
+        <w:t xml:space="preserve"> the most suitable for this role: YAP: Ce and LuYAG: Pr</w:t>
       </w:r>
       <w:r>
         <w:rPr>
@@ -1186,51 +1157,27 @@
           <w:szCs w:val="20"/>
           <w:lang w:val="en-US"/>
         </w:rPr>
-        <w:t>Of course, there are detectors with better energy resolution and lower emission time (</w:t>
-      </w:r>
-      <w:proofErr w:type="spellStart"/>
-      <w:r>
-        <w:rPr>
-          <w:rFonts w:ascii="Arial" w:hAnsi="Arial" w:cs="Arial"/>
-          <w:color w:val="000000"/>
-          <w:sz w:val="20"/>
-          <w:szCs w:val="20"/>
-          <w:lang w:val="en-US"/>
-        </w:rPr>
-        <w:t>CdTe</w:t>
-      </w:r>
-      <w:proofErr w:type="spellEnd"/>
-      <w:r>
-        <w:rPr>
-          <w:rFonts w:ascii="Arial" w:hAnsi="Arial" w:cs="Arial"/>
-          <w:color w:val="000000"/>
-          <w:sz w:val="20"/>
-          <w:szCs w:val="20"/>
-          <w:lang w:val="en-US"/>
-        </w:rPr>
-        <w:t xml:space="preserve"> or </w:t>
-      </w:r>
-      <w:proofErr w:type="spellStart"/>
-      <w:r>
-        <w:rPr>
-          <w:rFonts w:ascii="Arial" w:hAnsi="Arial" w:cs="Arial"/>
-          <w:color w:val="000000"/>
-          <w:sz w:val="20"/>
-          <w:szCs w:val="20"/>
-          <w:lang w:val="en-US"/>
-        </w:rPr>
-        <w:t>HPGe</w:t>
-      </w:r>
-      <w:proofErr w:type="spellEnd"/>
-      <w:r>
-        <w:rPr>
-          <w:rFonts w:ascii="Arial" w:hAnsi="Arial" w:cs="Arial"/>
-          <w:color w:val="000000"/>
-          <w:sz w:val="20"/>
-          <w:szCs w:val="20"/>
-          <w:lang w:val="en-US"/>
-        </w:rPr>
-        <w:t xml:space="preserve">), but the former is not technologically and requires special </w:t>
+        <w:t xml:space="preserve">Of course, there are detectors with better energy resolution and lower emission time (CdTe or HPGe), but the former is not </w:t>
+      </w:r>
+      <w:r>
+        <w:rPr>
+          <w:rFonts w:ascii="Arial" w:hAnsi="Arial" w:cs="Arial"/>
+          <w:color w:val="000000"/>
+          <w:sz w:val="20"/>
+          <w:szCs w:val="20"/>
+          <w:lang w:val="en-US"/>
+        </w:rPr>
+        <w:t xml:space="preserve">technological </w:t>
+      </w:r>
+      <w:r>
+        <w:rPr>
+          <w:rFonts w:ascii="Arial" w:hAnsi="Arial" w:cs="Arial"/>
+          <w:color w:val="000000"/>
+          <w:sz w:val="20"/>
+          <w:szCs w:val="20"/>
+          <w:lang w:val="en-US"/>
+        </w:rPr>
+        <w:t xml:space="preserve">and requires special </w:t>
       </w:r>
       <w:r>
         <w:rPr>
@@ -1341,9 +1288,58 @@
           <w:szCs w:val="20"/>
           <w:lang w:val="en-US"/>
         </w:rPr>
-        <w:t xml:space="preserve">Selection of </w:t>
-      </w:r>
-      <w:proofErr w:type="spellStart"/>
+        <w:t>Selection of</w:t>
+      </w:r>
+      <w:r>
+        <w:rPr>
+          <w:rFonts w:ascii="Arial" w:hAnsi="Arial" w:cs="Arial"/>
+          <w:color w:val="000000"/>
+          <w:sz w:val="20"/>
+          <w:szCs w:val="20"/>
+          <w:lang w:val="en-US"/>
+        </w:rPr>
+        <w:t xml:space="preserve"> a</w:t>
+      </w:r>
+      <w:r>
+        <w:rPr>
+          <w:rFonts w:ascii="Arial" w:hAnsi="Arial" w:cs="Arial"/>
+          <w:color w:val="000000"/>
+          <w:sz w:val="20"/>
+          <w:szCs w:val="20"/>
+          <w:lang w:val="en-US"/>
+        </w:rPr>
+        <w:t xml:space="preserve"> SiPM was not much trouble, because its main characteristic significantly affect</w:t>
+      </w:r>
+      <w:r>
+        <w:rPr>
+          <w:rFonts w:ascii="Arial" w:hAnsi="Arial" w:cs="Arial"/>
+          <w:color w:val="000000"/>
+          <w:sz w:val="20"/>
+          <w:szCs w:val="20"/>
+          <w:lang w:val="en-US"/>
+        </w:rPr>
+        <w:t>ing</w:t>
+      </w:r>
+      <w:r>
+        <w:rPr>
+          <w:rFonts w:ascii="Arial" w:hAnsi="Arial" w:cs="Arial"/>
+          <w:color w:val="000000"/>
+          <w:sz w:val="20"/>
+          <w:szCs w:val="20"/>
+          <w:lang w:val="en-US"/>
+        </w:rPr>
+        <w:t xml:space="preserve"> the energy resolution is quantum efficiency.</w:t>
+      </w:r>
+      <w:r>
+        <w:rPr>
+          <w:rFonts w:ascii="Arial" w:hAnsi="Arial" w:cs="Arial"/>
+          <w:color w:val="000000"/>
+          <w:sz w:val="20"/>
+          <w:szCs w:val="20"/>
+          <w:lang w:val="en-US"/>
+        </w:rPr>
+        <w:t xml:space="preserve"> Recently, </w:t>
+      </w:r>
       <w:r>
         <w:rPr>
           <w:rFonts w:ascii="Arial" w:hAnsi="Arial" w:cs="Arial"/>
@@ -1354,102 +1350,35 @@
         </w:rPr>
         <w:t>SiPM</w:t>
       </w:r>
-      <w:proofErr w:type="spellEnd"/>
-      <w:r>
-        <w:rPr>
-          <w:rFonts w:ascii="Arial" w:hAnsi="Arial" w:cs="Arial"/>
-          <w:color w:val="000000"/>
-          <w:sz w:val="20"/>
-          <w:szCs w:val="20"/>
-          <w:lang w:val="en-US"/>
-        </w:rPr>
-        <w:t xml:space="preserve"> was not much trouble, because its main characteristic significantly affect</w:t>
-      </w:r>
-      <w:r>
-        <w:rPr>
-          <w:rFonts w:ascii="Arial" w:hAnsi="Arial" w:cs="Arial"/>
-          <w:color w:val="000000"/>
-          <w:sz w:val="20"/>
-          <w:szCs w:val="20"/>
-          <w:lang w:val="en-US"/>
-        </w:rPr>
-        <w:t>ing</w:t>
-      </w:r>
-      <w:bookmarkStart w:id="0" w:name="_GoBack"/>
-      <w:bookmarkEnd w:id="0"/>
-      <w:r>
-        <w:rPr>
-          <w:rFonts w:ascii="Arial" w:hAnsi="Arial" w:cs="Arial"/>
-          <w:color w:val="000000"/>
-          <w:sz w:val="20"/>
-          <w:szCs w:val="20"/>
-          <w:lang w:val="en-US"/>
-        </w:rPr>
-        <w:t xml:space="preserve"> the energy resolution is quantum efficiency.</w:t>
-      </w:r>
-      <w:r>
-        <w:rPr>
-          <w:rFonts w:ascii="Arial" w:hAnsi="Arial" w:cs="Arial"/>
-          <w:color w:val="000000"/>
-          <w:sz w:val="20"/>
-          <w:szCs w:val="20"/>
-          <w:lang w:val="en-US"/>
-        </w:rPr>
-        <w:t xml:space="preserve"> Recently, </w:t>
-      </w:r>
-      <w:proofErr w:type="spellStart"/>
-      <w:proofErr w:type="gramStart"/>
-      <w:r>
-        <w:rPr>
-          <w:rFonts w:ascii="Arial" w:hAnsi="Arial" w:cs="Arial"/>
-          <w:color w:val="000000"/>
-          <w:sz w:val="20"/>
-          <w:szCs w:val="20"/>
-          <w:lang w:val="en-US"/>
-        </w:rPr>
-        <w:t>SiPM</w:t>
-      </w:r>
-      <w:proofErr w:type="spellEnd"/>
-      <w:r>
-        <w:rPr>
-          <w:rFonts w:ascii="Arial" w:hAnsi="Arial" w:cs="Arial"/>
-          <w:color w:val="000000"/>
-          <w:sz w:val="20"/>
-          <w:szCs w:val="20"/>
-          <w:lang w:val="en-US"/>
-        </w:rPr>
-        <w:t xml:space="preserve"> </w:t>
-      </w:r>
-      <w:r>
-        <w:rPr>
-          <w:rFonts w:ascii="Arial" w:hAnsi="Arial" w:cs="Arial"/>
-          <w:color w:val="000000"/>
-          <w:sz w:val="20"/>
-          <w:szCs w:val="20"/>
-          <w:lang w:val="en-US"/>
-        </w:rPr>
-        <w:t xml:space="preserve"> </w:t>
-      </w:r>
-      <w:r>
-        <w:rPr>
-          <w:rFonts w:ascii="Arial" w:hAnsi="Arial" w:cs="Arial"/>
-          <w:color w:val="000000"/>
-          <w:sz w:val="20"/>
-          <w:szCs w:val="20"/>
-          <w:lang w:val="en-US"/>
-        </w:rPr>
-        <w:t>produced</w:t>
-      </w:r>
-      <w:proofErr w:type="gramEnd"/>
-      <w:r>
-        <w:rPr>
-          <w:rFonts w:ascii="Arial" w:hAnsi="Arial" w:cs="Arial"/>
-          <w:color w:val="000000"/>
-          <w:sz w:val="20"/>
-          <w:szCs w:val="20"/>
-          <w:lang w:val="en-US"/>
-        </w:rPr>
-        <w:t xml:space="preserve"> by</w:t>
+      <w:r>
+        <w:rPr>
+          <w:rFonts w:ascii="Arial" w:hAnsi="Arial" w:cs="Arial"/>
+          <w:color w:val="000000"/>
+          <w:sz w:val="20"/>
+          <w:szCs w:val="20"/>
+          <w:lang w:val="en-US"/>
+        </w:rPr>
+        <w:t xml:space="preserve"> </w:t>
+      </w:r>
+      <w:r>
+        <w:rPr>
+          <w:rFonts w:ascii="Arial" w:hAnsi="Arial" w:cs="Arial"/>
+          <w:color w:val="000000"/>
+          <w:sz w:val="20"/>
+          <w:szCs w:val="20"/>
+          <w:lang w:val="en-US"/>
+        </w:rPr>
+        <w:t xml:space="preserve"> </w:t>
+      </w:r>
+      <w:r>
+        <w:rPr>
+          <w:rFonts w:ascii="Arial" w:hAnsi="Arial" w:cs="Arial"/>
+          <w:color w:val="000000"/>
+          <w:sz w:val="20"/>
+          <w:szCs w:val="20"/>
+          <w:lang w:val="en-US"/>
+        </w:rPr>
+        <w:t>produced by</w:t>
       </w:r>
       <w:r>
         <w:rPr>
@@ -1520,29 +1449,7 @@
           <w:szCs w:val="20"/>
           <w:lang w:val="en-US"/>
         </w:rPr>
-        <w:t xml:space="preserve">Using </w:t>
-      </w:r>
-      <w:proofErr w:type="spellStart"/>
-      <w:r>
-        <w:rPr>
-          <w:rFonts w:ascii="Arial" w:hAnsi="Arial" w:cs="Arial"/>
-          <w:color w:val="000000"/>
-          <w:sz w:val="20"/>
-          <w:szCs w:val="20"/>
-          <w:lang w:val="en-US"/>
-        </w:rPr>
-        <w:t>SiPM</w:t>
-      </w:r>
-      <w:proofErr w:type="spellEnd"/>
-      <w:r>
-        <w:rPr>
-          <w:rFonts w:ascii="Arial" w:hAnsi="Arial" w:cs="Arial"/>
-          <w:color w:val="000000"/>
-          <w:sz w:val="20"/>
-          <w:szCs w:val="20"/>
-          <w:lang w:val="en-US"/>
-        </w:rPr>
-        <w:t xml:space="preserve"> KETEK scintillator and YAP: Ce </w:t>
+        <w:t xml:space="preserve">Using SiPM KETEK scintillator and YAP: Ce </w:t>
       </w:r>
       <w:r>
         <w:rPr>
@@ -1592,20 +1499,8 @@
           <w:szCs w:val="20"/>
           <w:lang w:val="en-US"/>
         </w:rPr>
-        <w:t xml:space="preserve"> energy of 59.5 </w:t>
-      </w:r>
-      <w:proofErr w:type="spellStart"/>
-      <w:r>
-        <w:rPr>
-          <w:rFonts w:ascii="Arial" w:hAnsi="Arial" w:cs="Arial"/>
-          <w:color w:val="000000"/>
-          <w:sz w:val="20"/>
-          <w:szCs w:val="20"/>
-          <w:lang w:val="en-US"/>
-        </w:rPr>
-        <w:t>keV</w:t>
-      </w:r>
-      <w:proofErr w:type="spellEnd"/>
+        <w:t xml:space="preserve"> energy of 59.5 keV</w:t>
+      </w:r>
       <w:r>
         <w:rPr>
           <w:rFonts w:ascii="Arial" w:hAnsi="Arial" w:cs="Arial"/>
@@ -1754,51 +1649,7 @@
           <w:szCs w:val="20"/>
           <w:lang w:val="en-US"/>
         </w:rPr>
-        <w:t xml:space="preserve">It is estimated that the energy resolution should be about 20% FWHM at </w:t>
-      </w:r>
-      <w:proofErr w:type="gramStart"/>
-      <w:r>
-        <w:rPr>
-          <w:rFonts w:ascii="Arial" w:hAnsi="Arial" w:cs="Arial"/>
-          <w:color w:val="000000"/>
-          <w:sz w:val="20"/>
-          <w:szCs w:val="20"/>
-          <w:lang w:val="en-US"/>
-        </w:rPr>
-        <w:t>an energy</w:t>
-      </w:r>
-      <w:proofErr w:type="gramEnd"/>
-      <w:r>
-        <w:rPr>
-          <w:rFonts w:ascii="Arial" w:hAnsi="Arial" w:cs="Arial"/>
-          <w:color w:val="000000"/>
-          <w:sz w:val="20"/>
-          <w:szCs w:val="20"/>
-          <w:lang w:val="en-US"/>
-        </w:rPr>
-        <w:t xml:space="preserve"> of 40 </w:t>
-      </w:r>
-      <w:proofErr w:type="spellStart"/>
-      <w:r>
-        <w:rPr>
-          <w:rFonts w:ascii="Arial" w:hAnsi="Arial" w:cs="Arial"/>
-          <w:color w:val="000000"/>
-          <w:sz w:val="20"/>
-          <w:szCs w:val="20"/>
-          <w:lang w:val="en-US"/>
-        </w:rPr>
-        <w:t>keV</w:t>
-      </w:r>
-      <w:proofErr w:type="spellEnd"/>
-      <w:r>
-        <w:rPr>
-          <w:rFonts w:ascii="Arial" w:hAnsi="Arial" w:cs="Arial"/>
-          <w:color w:val="000000"/>
-          <w:sz w:val="20"/>
-          <w:szCs w:val="20"/>
-          <w:lang w:val="en-US"/>
-        </w:rPr>
-        <w:t>.</w:t>
+        <w:t>It is estimated that the energy resolution should be about 20% FWHM at an energy of 40 keV.</w:t>
       </w:r>
     </w:p>
     <w:p>
@@ -1879,29 +1730,7 @@
           <w:szCs w:val="20"/>
           <w:lang w:val="en-US"/>
         </w:rPr>
-        <w:t xml:space="preserve"> to know the incident X-ray spectrum, the number of </w:t>
-      </w:r>
-      <w:proofErr w:type="gramStart"/>
-      <w:r>
-        <w:rPr>
-          <w:rFonts w:ascii="Arial" w:hAnsi="Arial" w:cs="Arial"/>
-          <w:color w:val="000000"/>
-          <w:sz w:val="20"/>
-          <w:szCs w:val="20"/>
-          <w:lang w:val="en-US"/>
-        </w:rPr>
-        <w:t>particles</w:t>
-      </w:r>
-      <w:proofErr w:type="gramEnd"/>
-      <w:r>
-        <w:rPr>
-          <w:rFonts w:ascii="Arial" w:hAnsi="Arial" w:cs="Arial"/>
-          <w:color w:val="000000"/>
-          <w:sz w:val="20"/>
-          <w:szCs w:val="20"/>
-          <w:lang w:val="en-US"/>
-        </w:rPr>
-        <w:t xml:space="preserve"> in it and, most importantly, be able to calculate the error </w:t>
+        <w:t xml:space="preserve"> to know the incident X-ray spectrum, the number of particles in it and, most importantly, be able to calculate the error </w:t>
       </w:r>
       <w:r>
         <w:rPr>
@@ -1982,49 +1811,49 @@
           <w:szCs w:val="20"/>
           <w:lang w:val="en-US"/>
         </w:rPr>
-        <w:t xml:space="preserve">was considered - the case of two </w:t>
-      </w:r>
-      <w:proofErr w:type="spellStart"/>
-      <w:r>
-        <w:rPr>
-          <w:rFonts w:ascii="Arial" w:hAnsi="Arial" w:cs="Arial"/>
-          <w:color w:val="000000"/>
-          <w:sz w:val="20"/>
-          <w:szCs w:val="20"/>
-          <w:lang w:val="en-US"/>
-        </w:rPr>
-        <w:t>monoenergetic</w:t>
-      </w:r>
-      <w:proofErr w:type="spellEnd"/>
-      <w:r>
-        <w:rPr>
-          <w:rFonts w:ascii="Arial" w:hAnsi="Arial" w:cs="Arial"/>
-          <w:color w:val="000000"/>
-          <w:sz w:val="20"/>
-          <w:szCs w:val="20"/>
-          <w:lang w:val="en-US"/>
-        </w:rPr>
-        <w:t xml:space="preserve"> sources.</w:t>
-      </w:r>
-      <w:r>
-        <w:rPr>
-          <w:rFonts w:ascii="Arial" w:hAnsi="Arial" w:cs="Arial"/>
-          <w:color w:val="000000"/>
-          <w:sz w:val="20"/>
-          <w:szCs w:val="20"/>
-          <w:lang w:val="en-US"/>
-        </w:rPr>
-        <w:t xml:space="preserve"> </w:t>
-      </w:r>
-      <w:r>
-        <w:rPr>
-          <w:rFonts w:ascii="Arial" w:hAnsi="Arial" w:cs="Arial"/>
-          <w:color w:val="000000"/>
-          <w:sz w:val="20"/>
-          <w:szCs w:val="20"/>
-          <w:lang w:val="en-US"/>
-        </w:rPr>
-        <w:t>This model allows in the first approximation to calculate the energy that is necessary to irradiate the person, as well as to calculate the error determining bone density.</w:t>
+        <w:t>was considered - the case of two monoenergetic sources.</w:t>
+      </w:r>
+      <w:r>
+        <w:rPr>
+          <w:rFonts w:ascii="Arial" w:hAnsi="Arial" w:cs="Arial"/>
+          <w:color w:val="000000"/>
+          <w:sz w:val="20"/>
+          <w:szCs w:val="20"/>
+          <w:lang w:val="en-US"/>
+        </w:rPr>
+        <w:t xml:space="preserve"> </w:t>
+      </w:r>
+      <w:r>
+        <w:rPr>
+          <w:rFonts w:ascii="Arial" w:hAnsi="Arial" w:cs="Arial"/>
+          <w:color w:val="000000"/>
+          <w:sz w:val="20"/>
+          <w:szCs w:val="20"/>
+          <w:lang w:val="en-US"/>
+        </w:rPr>
+        <w:t>This model allows</w:t>
+      </w:r>
+      <w:r>
+        <w:rPr>
+          <w:rFonts w:ascii="Arial" w:hAnsi="Arial" w:cs="Arial"/>
+          <w:color w:val="000000"/>
+          <w:sz w:val="20"/>
+          <w:szCs w:val="20"/>
+          <w:lang w:val="en-US"/>
+        </w:rPr>
+        <w:t xml:space="preserve"> us</w:t>
+      </w:r>
+      <w:bookmarkStart w:id="0" w:name="_GoBack"/>
+      <w:bookmarkEnd w:id="0"/>
+      <w:r>
+        <w:rPr>
+          <w:rFonts w:ascii="Arial" w:hAnsi="Arial" w:cs="Arial"/>
+          <w:color w:val="000000"/>
+          <w:sz w:val="20"/>
+          <w:szCs w:val="20"/>
+          <w:lang w:val="en-US"/>
+        </w:rPr>
+        <w:t xml:space="preserve"> in the first approximation to calculate the energy that is necessary to irradiate the person, as well as to calculate the error determining bone density.</w:t>
       </w:r>
       <w:r>
         <w:rPr>
@@ -2054,29 +1883,7 @@
           <w:szCs w:val="20"/>
           <w:lang w:val="en-US"/>
         </w:rPr>
-        <w:t xml:space="preserve"> the lower energy should be about 40 </w:t>
-      </w:r>
-      <w:proofErr w:type="spellStart"/>
-      <w:r>
-        <w:rPr>
-          <w:rFonts w:ascii="Arial" w:hAnsi="Arial" w:cs="Arial"/>
-          <w:color w:val="000000"/>
-          <w:sz w:val="20"/>
-          <w:szCs w:val="20"/>
-          <w:lang w:val="en-US"/>
-        </w:rPr>
-        <w:t>keV</w:t>
-      </w:r>
-      <w:proofErr w:type="spellEnd"/>
-      <w:r>
-        <w:rPr>
-          <w:rFonts w:ascii="Arial" w:hAnsi="Arial" w:cs="Arial"/>
-          <w:color w:val="000000"/>
-          <w:sz w:val="20"/>
-          <w:szCs w:val="20"/>
-          <w:lang w:val="en-US"/>
-        </w:rPr>
-        <w:t>, and</w:t>
+        <w:t xml:space="preserve"> the lower energy should be about 40 keV, and</w:t>
       </w:r>
       <w:r>
         <w:rPr>
@@ -2108,7 +1915,6 @@
         </w:rPr>
         <w:t xml:space="preserve"> </w:t>
       </w:r>
-      <w:proofErr w:type="gramStart"/>
       <w:r>
         <w:rPr>
           <w:rFonts w:ascii="Arial" w:hAnsi="Arial" w:cs="Arial"/>
@@ -2137,18 +1943,7 @@
           <w:szCs w:val="20"/>
           <w:lang w:val="en-US"/>
         </w:rPr>
-        <w:t>-</w:t>
-      </w:r>
-      <w:proofErr w:type="gramEnd"/>
-      <w:r>
-        <w:rPr>
-          <w:rFonts w:ascii="Arial" w:hAnsi="Arial" w:cs="Arial"/>
-          <w:color w:val="000000"/>
-          <w:sz w:val="20"/>
-          <w:szCs w:val="20"/>
-          <w:lang w:val="en-US"/>
-        </w:rPr>
-        <w:t xml:space="preserve"> as high as possible.</w:t>
+        <w:t>- as high as possible.</w:t>
       </w:r>
     </w:p>
     <w:p>
@@ -2203,27 +1998,7 @@
           <w:szCs w:val="20"/>
           <w:lang w:val="en-US"/>
         </w:rPr>
-        <w:t xml:space="preserve"> </w:t>
-      </w:r>
-      <w:proofErr w:type="gramStart"/>
-      <w:r>
-        <w:rPr>
-          <w:rFonts w:ascii="Arial" w:hAnsi="Arial" w:cs="Arial"/>
-          <w:sz w:val="20"/>
-          <w:szCs w:val="20"/>
-          <w:lang w:val="en-US"/>
-        </w:rPr>
-        <w:t>consider</w:t>
-      </w:r>
-      <w:proofErr w:type="gramEnd"/>
-      <w:r>
-        <w:rPr>
-          <w:rFonts w:ascii="Arial" w:hAnsi="Arial" w:cs="Arial"/>
-          <w:sz w:val="20"/>
-          <w:szCs w:val="20"/>
-          <w:lang w:val="en-US"/>
-        </w:rPr>
-        <w:t xml:space="preserve"> a more precise and complex model tak</w:t>
+        <w:t xml:space="preserve"> consider a more precise and complex model tak</w:t>
       </w:r>
       <w:r>
         <w:rPr>
@@ -2241,27 +2016,7 @@
           <w:szCs w:val="20"/>
           <w:lang w:val="en-US"/>
         </w:rPr>
-        <w:t xml:space="preserve"> into account </w:t>
-      </w:r>
-      <w:proofErr w:type="spellStart"/>
-      <w:r>
-        <w:rPr>
-          <w:rFonts w:ascii="Arial" w:hAnsi="Arial" w:cs="Arial"/>
-          <w:sz w:val="20"/>
-          <w:szCs w:val="20"/>
-          <w:lang w:val="en-US"/>
-        </w:rPr>
-        <w:t>nonideal</w:t>
-      </w:r>
-      <w:proofErr w:type="spellEnd"/>
-      <w:r>
-        <w:rPr>
-          <w:rFonts w:ascii="Arial" w:hAnsi="Arial" w:cs="Arial"/>
-          <w:sz w:val="20"/>
-          <w:szCs w:val="20"/>
-          <w:lang w:val="en-US"/>
-        </w:rPr>
-        <w:t xml:space="preserve"> nature</w:t>
+        <w:t xml:space="preserve"> into account nonideal nature</w:t>
       </w:r>
       <w:r>
         <w:rPr>
@@ -2379,67 +2134,7 @@
           <w:szCs w:val="20"/>
           <w:lang w:val="en-US"/>
         </w:rPr>
-        <w:t xml:space="preserve"> produced detector based on the combination of </w:t>
-      </w:r>
-      <w:proofErr w:type="spellStart"/>
-      <w:r>
-        <w:rPr>
-          <w:rFonts w:ascii="Arial" w:hAnsi="Arial" w:cs="Arial"/>
-          <w:sz w:val="20"/>
-          <w:szCs w:val="20"/>
-          <w:lang w:val="en-US"/>
-        </w:rPr>
-        <w:t>SiPM</w:t>
-      </w:r>
-      <w:proofErr w:type="spellEnd"/>
-      <w:r>
-        <w:rPr>
-          <w:rFonts w:ascii="Arial" w:hAnsi="Arial" w:cs="Arial"/>
-          <w:sz w:val="20"/>
-          <w:szCs w:val="20"/>
-          <w:lang w:val="en-US"/>
-        </w:rPr>
-        <w:t xml:space="preserve"> - scintillator allowing </w:t>
-      </w:r>
-      <w:proofErr w:type="gramStart"/>
-      <w:r>
-        <w:rPr>
-          <w:rFonts w:ascii="Arial" w:hAnsi="Arial" w:cs="Arial"/>
-          <w:sz w:val="20"/>
-          <w:szCs w:val="20"/>
-          <w:lang w:val="en-US"/>
-        </w:rPr>
-        <w:t>to reach</w:t>
-      </w:r>
-      <w:proofErr w:type="gramEnd"/>
-      <w:r>
-        <w:rPr>
-          <w:rFonts w:ascii="Arial" w:hAnsi="Arial" w:cs="Arial"/>
-          <w:sz w:val="20"/>
-          <w:szCs w:val="20"/>
-          <w:lang w:val="en-US"/>
-        </w:rPr>
-        <w:t xml:space="preserve"> the energy resolution of 17% at an energy of 59.5 </w:t>
-      </w:r>
-      <w:proofErr w:type="spellStart"/>
-      <w:r>
-        <w:rPr>
-          <w:rFonts w:ascii="Arial" w:hAnsi="Arial" w:cs="Arial"/>
-          <w:sz w:val="20"/>
-          <w:szCs w:val="20"/>
-          <w:lang w:val="en-US"/>
-        </w:rPr>
-        <w:t>keV</w:t>
-      </w:r>
-      <w:proofErr w:type="spellEnd"/>
-      <w:r>
-        <w:rPr>
-          <w:rFonts w:ascii="Arial" w:hAnsi="Arial" w:cs="Arial"/>
-          <w:sz w:val="20"/>
-          <w:szCs w:val="20"/>
-          <w:lang w:val="en-US"/>
-        </w:rPr>
-        <w:t xml:space="preserve"> with high count</w:t>
+        <w:t xml:space="preserve"> produced detector based on the combination of SiPM - scintillator allowing to reach the energy resolution of 17% at an energy of 59.5 keV with high count</w:t>
       </w:r>
       <w:r>
         <w:rPr>
@@ -2484,27 +2179,7 @@
           <w:szCs w:val="20"/>
           <w:lang w:val="en-US"/>
         </w:rPr>
-        <w:t xml:space="preserve"> model of the two </w:t>
-      </w:r>
-      <w:proofErr w:type="spellStart"/>
-      <w:r>
-        <w:rPr>
-          <w:rFonts w:ascii="Arial" w:hAnsi="Arial" w:cs="Arial"/>
-          <w:sz w:val="20"/>
-          <w:szCs w:val="20"/>
-          <w:lang w:val="en-US"/>
-        </w:rPr>
-        <w:t>monoenergetic</w:t>
-      </w:r>
-      <w:proofErr w:type="spellEnd"/>
-      <w:r>
-        <w:rPr>
-          <w:rFonts w:ascii="Arial" w:hAnsi="Arial" w:cs="Arial"/>
-          <w:sz w:val="20"/>
-          <w:szCs w:val="20"/>
-          <w:lang w:val="en-US"/>
-        </w:rPr>
-        <w:t xml:space="preserve"> sources allowing in the first approximation to estimate the error </w:t>
+        <w:t xml:space="preserve"> model of the two monoenergetic sources allowing in the first approximation to estimate the error </w:t>
       </w:r>
       <w:r>
         <w:rPr>
@@ -2545,7 +2220,7 @@
 </file>
 
 <file path=word/styles.xml><?xml version="1.0" encoding="utf-8"?>
-<w:styles xmlns:mc="http://schemas.openxmlformats.org/markup-compatibility/2006" xmlns:r="http://schemas.openxmlformats.org/officeDocument/2006/relationships" xmlns:w="http://schemas.openxmlformats.org/wordprocessingml/2006/main" xmlns:w14="http://schemas.microsoft.com/office/word/2010/wordml" mc:Ignorable="w14">
+<w:styles xmlns:mc="http://schemas.openxmlformats.org/markup-compatibility/2006" xmlns:r="http://schemas.openxmlformats.org/officeDocument/2006/relationships" xmlns:w="http://schemas.openxmlformats.org/wordprocessingml/2006/main" xmlns:w14="http://schemas.microsoft.com/office/word/2010/wordml" xmlns:w15="http://schemas.microsoft.com/office/word/2012/wordml" mc:Ignorable="w14 w15">
   <w:docDefaults>
     <w:rPrDefault>
       <w:rPr>
@@ -2561,361 +2236,378 @@
       </w:pPr>
     </w:pPrDefault>
   </w:docDefaults>
-  <w:latentStyles w:defLockedState="0" w:defUIPriority="99" w:defSemiHidden="1" w:defUnhideWhenUsed="1" w:defQFormat="0" w:count="267">
-    <w:lsdException w:name="Normal" w:semiHidden="0" w:uiPriority="0" w:unhideWhenUsed="0" w:qFormat="1"/>
-    <w:lsdException w:name="heading 1" w:semiHidden="0" w:uiPriority="9" w:unhideWhenUsed="0" w:qFormat="1"/>
-    <w:lsdException w:name="heading 2" w:uiPriority="9" w:qFormat="1"/>
-    <w:lsdException w:name="heading 3" w:uiPriority="9" w:qFormat="1"/>
-    <w:lsdException w:name="heading 4" w:uiPriority="9" w:qFormat="1"/>
-    <w:lsdException w:name="heading 5" w:uiPriority="9" w:qFormat="1"/>
-    <w:lsdException w:name="heading 6" w:uiPriority="9" w:qFormat="1"/>
-    <w:lsdException w:name="heading 7" w:uiPriority="9" w:qFormat="1"/>
-    <w:lsdException w:name="heading 8" w:uiPriority="9" w:qFormat="1"/>
-    <w:lsdException w:name="heading 9" w:uiPriority="9" w:qFormat="1"/>
-    <w:lsdException w:name="toc 1" w:uiPriority="39"/>
-    <w:lsdException w:name="toc 2" w:uiPriority="39"/>
-    <w:lsdException w:name="toc 3" w:uiPriority="39"/>
-    <w:lsdException w:name="toc 4" w:uiPriority="39"/>
-    <w:lsdException w:name="toc 5" w:uiPriority="39"/>
-    <w:lsdException w:name="toc 6" w:uiPriority="39"/>
-    <w:lsdException w:name="toc 7" w:uiPriority="39"/>
-    <w:lsdException w:name="toc 8" w:uiPriority="39"/>
-    <w:lsdException w:name="toc 9" w:uiPriority="39"/>
-    <w:lsdException w:name="caption" w:uiPriority="35" w:qFormat="1"/>
-    <w:lsdException w:name="Title" w:semiHidden="0" w:uiPriority="10" w:unhideWhenUsed="0" w:qFormat="1"/>
-    <w:lsdException w:name="Default Paragraph Font" w:uiPriority="1"/>
-    <w:lsdException w:name="Subtitle" w:semiHidden="0" w:uiPriority="11" w:unhideWhenUsed="0" w:qFormat="1"/>
-    <w:lsdException w:name="Strong" w:semiHidden="0" w:uiPriority="22" w:unhideWhenUsed="0" w:qFormat="1"/>
-    <w:lsdException w:name="Emphasis" w:semiHidden="0" w:uiPriority="20" w:unhideWhenUsed="0" w:qFormat="1"/>
-    <w:lsdException w:name="Table Grid" w:semiHidden="0" w:uiPriority="39" w:unhideWhenUsed="0"/>
-    <w:lsdException w:name="Placeholder Text" w:unhideWhenUsed="0"/>
-    <w:lsdException w:name="No Spacing" w:semiHidden="0" w:uiPriority="1" w:unhideWhenUsed="0" w:qFormat="1"/>
-    <w:lsdException w:name="Light Shading" w:semiHidden="0" w:uiPriority="60" w:unhideWhenUsed="0"/>
-    <w:lsdException w:name="Light List" w:semiHidden="0" w:uiPriority="61" w:unhideWhenUsed="0"/>
-    <w:lsdException w:name="Light Grid" w:semiHidden="0" w:uiPriority="62" w:unhideWhenUsed="0"/>
-    <w:lsdException w:name="Medium Shading 1" w:semiHidden="0" w:uiPriority="63" w:unhideWhenUsed="0"/>
-    <w:lsdException w:name="Medium Shading 2" w:semiHidden="0" w:uiPriority="64" w:unhideWhenUsed="0"/>
-    <w:lsdException w:name="Medium List 1" w:semiHidden="0" w:uiPriority="65" w:unhideWhenUsed="0"/>
-    <w:lsdException w:name="Medium List 2" w:semiHidden="0" w:uiPriority="66" w:unhideWhenUsed="0"/>
-    <w:lsdException w:name="Medium Grid 1" w:semiHidden="0" w:uiPriority="67" w:unhideWhenUsed="0"/>
-    <w:lsdException w:name="Medium Grid 2" w:semiHidden="0" w:uiPriority="68" w:unhideWhenUsed="0"/>
-    <w:lsdException w:name="Medium Grid 3" w:semiHidden="0" w:uiPriority="69" w:unhideWhenUsed="0"/>
-    <w:lsdException w:name="Dark List" w:semiHidden="0" w:uiPriority="70" w:unhideWhenUsed="0"/>
-    <w:lsdException w:name="Colorful Shading" w:semiHidden="0" w:uiPriority="71" w:unhideWhenUsed="0"/>
-    <w:lsdException w:name="Colorful List" w:semiHidden="0" w:uiPriority="72" w:unhideWhenUsed="0"/>
-    <w:lsdException w:name="Colorful Grid" w:semiHidden="0" w:uiPriority="73" w:unhideWhenUsed="0"/>
-    <w:lsdException w:name="Light Shading Accent 1" w:semiHidden="0" w:uiPriority="60" w:unhideWhenUsed="0"/>
-    <w:lsdException w:name="Light List Accent 1" w:semiHidden="0" w:uiPriority="61" w:unhideWhenUsed="0"/>
-    <w:lsdException w:name="Light Grid Accent 1" w:semiHidden="0" w:uiPriority="62" w:unhideWhenUsed="0"/>
-    <w:lsdException w:name="Medium Shading 1 Accent 1" w:semiHidden="0" w:uiPriority="63" w:unhideWhenUsed="0"/>
-    <w:lsdException w:name="Medium Shading 2 Accent 1" w:semiHidden="0" w:uiPriority="64" w:unhideWhenUsed="0"/>
-    <w:lsdException w:name="Medium List 1 Accent 1" w:semiHidden="0" w:uiPriority="65" w:unhideWhenUsed="0"/>
-    <w:lsdException w:name="Revision" w:unhideWhenUsed="0"/>
-    <w:lsdException w:name="List Paragraph" w:semiHidden="0" w:uiPriority="34" w:unhideWhenUsed="0" w:qFormat="1"/>
-    <w:lsdException w:name="Quote" w:semiHidden="0" w:uiPriority="29" w:unhideWhenUsed="0" w:qFormat="1"/>
-    <w:lsdException w:name="Intense Quote" w:semiHidden="0" w:uiPriority="30" w:unhideWhenUsed="0" w:qFormat="1"/>
-    <w:lsdException w:name="Medium List 2 Accent 1" w:semiHidden="0" w:uiPriority="66" w:unhideWhenUsed="0"/>
-    <w:lsdException w:name="Medium Grid 1 Accent 1" w:semiHidden="0" w:uiPriority="67" w:unhideWhenUsed="0"/>
-    <w:lsdException w:name="Medium Grid 2 Accent 1" w:semiHidden="0" w:uiPriority="68" w:unhideWhenUsed="0"/>
-    <w:lsdException w:name="Medium Grid 3 Accent 1" w:semiHidden="0" w:uiPriority="69" w:unhideWhenUsed="0"/>
-    <w:lsdException w:name="Dark List Accent 1" w:semiHidden="0" w:uiPriority="70" w:unhideWhenUsed="0"/>
-    <w:lsdException w:name="Colorful Shading Accent 1" w:semiHidden="0" w:uiPriority="71" w:unhideWhenUsed="0"/>
-    <w:lsdException w:name="Colorful List Accent 1" w:semiHidden="0" w:uiPriority="72" w:unhideWhenUsed="0"/>
-    <w:lsdException w:name="Colorful Grid Accent 1" w:semiHidden="0" w:uiPriority="73" w:unhideWhenUsed="0"/>
-    <w:lsdException w:name="Light Shading Accent 2" w:semiHidden="0" w:uiPriority="60" w:unhideWhenUsed="0"/>
-    <w:lsdException w:name="Light List Accent 2" w:semiHidden="0" w:uiPriority="61" w:unhideWhenUsed="0"/>
-    <w:lsdException w:name="Light Grid Accent 2" w:semiHidden="0" w:uiPriority="62" w:unhideWhenUsed="0"/>
-    <w:lsdException w:name="Medium Shading 1 Accent 2" w:semiHidden="0" w:uiPriority="63" w:unhideWhenUsed="0"/>
-    <w:lsdException w:name="Medium Shading 2 Accent 2" w:semiHidden="0" w:uiPriority="64" w:unhideWhenUsed="0"/>
-    <w:lsdException w:name="Medium List 1 Accent 2" w:semiHidden="0" w:uiPriority="65" w:unhideWhenUsed="0"/>
-    <w:lsdException w:name="Medium List 2 Accent 2" w:semiHidden="0" w:uiPriority="66" w:unhideWhenUsed="0"/>
-    <w:lsdException w:name="Medium Grid 1 Accent 2" w:semiHidden="0" w:uiPriority="67" w:unhideWhenUsed="0"/>
-    <w:lsdException w:name="Medium Grid 2 Accent 2" w:semiHidden="0" w:uiPriority="68" w:unhideWhenUsed="0"/>
-    <w:lsdException w:name="Medium Grid 3 Accent 2" w:semiHidden="0" w:uiPriority="69" w:unhideWhenUsed="0"/>
-    <w:lsdException w:name="Dark List Accent 2" w:semiHidden="0" w:uiPriority="70" w:unhideWhenUsed="0"/>
-    <w:lsdException w:name="Colorful Shading Accent 2" w:semiHidden="0" w:uiPriority="71" w:unhideWhenUsed="0"/>
-    <w:lsdException w:name="Colorful List Accent 2" w:semiHidden="0" w:uiPriority="72" w:unhideWhenUsed="0"/>
-    <w:lsdException w:name="Colorful Grid Accent 2" w:semiHidden="0" w:uiPriority="73" w:unhideWhenUsed="0"/>
-    <w:lsdException w:name="Light Shading Accent 3" w:semiHidden="0" w:uiPriority="60" w:unhideWhenUsed="0"/>
-    <w:lsdException w:name="Light List Accent 3" w:semiHidden="0" w:uiPriority="61" w:unhideWhenUsed="0"/>
-    <w:lsdException w:name="Light Grid Accent 3" w:semiHidden="0" w:uiPriority="62" w:unhideWhenUsed="0"/>
-    <w:lsdException w:name="Medium Shading 1 Accent 3" w:semiHidden="0" w:uiPriority="63" w:unhideWhenUsed="0"/>
-    <w:lsdException w:name="Medium Shading 2 Accent 3" w:semiHidden="0" w:uiPriority="64" w:unhideWhenUsed="0"/>
-    <w:lsdException w:name="Medium List 1 Accent 3" w:semiHidden="0" w:uiPriority="65" w:unhideWhenUsed="0"/>
-    <w:lsdException w:name="Medium List 2 Accent 3" w:semiHidden="0" w:uiPriority="66" w:unhideWhenUsed="0"/>
-    <w:lsdException w:name="Medium Grid 1 Accent 3" w:semiHidden="0" w:uiPriority="67" w:unhideWhenUsed="0"/>
-    <w:lsdException w:name="Medium Grid 2 Accent 3" w:semiHidden="0" w:uiPriority="68" w:unhideWhenUsed="0"/>
-    <w:lsdException w:name="Medium Grid 3 Accent 3" w:semiHidden="0" w:uiPriority="69" w:unhideWhenUsed="0"/>
-    <w:lsdException w:name="Dark List Accent 3" w:semiHidden="0" w:uiPriority="70" w:unhideWhenUsed="0"/>
-    <w:lsdException w:name="Colorful Shading Accent 3" w:semiHidden="0" w:uiPriority="71" w:unhideWhenUsed="0"/>
-    <w:lsdException w:name="Colorful List Accent 3" w:semiHidden="0" w:uiPriority="72" w:unhideWhenUsed="0"/>
-    <w:lsdException w:name="Colorful Grid Accent 3" w:semiHidden="0" w:uiPriority="73" w:unhideWhenUsed="0"/>
-    <w:lsdException w:name="Light Shading Accent 4" w:semiHidden="0" w:uiPriority="60" w:unhideWhenUsed="0"/>
-    <w:lsdException w:name="Light List Accent 4" w:semiHidden="0" w:uiPriority="61" w:unhideWhenUsed="0"/>
-    <w:lsdException w:name="Light Grid Accent 4" w:semiHidden="0" w:uiPriority="62" w:unhideWhenUsed="0"/>
-    <w:lsdException w:name="Medium Shading 1 Accent 4" w:semiHidden="0" w:uiPriority="63" w:unhideWhenUsed="0"/>
-    <w:lsdException w:name="Medium Shading 2 Accent 4" w:semiHidden="0" w:uiPriority="64" w:unhideWhenUsed="0"/>
-    <w:lsdException w:name="Medium List 1 Accent 4" w:semiHidden="0" w:uiPriority="65" w:unhideWhenUsed="0"/>
-    <w:lsdException w:name="Medium List 2 Accent 4" w:semiHidden="0" w:uiPriority="66" w:unhideWhenUsed="0"/>
-    <w:lsdException w:name="Medium Grid 1 Accent 4" w:semiHidden="0" w:uiPriority="67" w:unhideWhenUsed="0"/>
-    <w:lsdException w:name="Medium Grid 2 Accent 4" w:semiHidden="0" w:uiPriority="68" w:unhideWhenUsed="0"/>
-    <w:lsdException w:name="Medium Grid 3 Accent 4" w:semiHidden="0" w:uiPriority="69" w:unhideWhenUsed="0"/>
-    <w:lsdException w:name="Dark List Accent 4" w:semiHidden="0" w:uiPriority="70" w:unhideWhenUsed="0"/>
-    <w:lsdException w:name="Colorful Shading Accent 4" w:semiHidden="0" w:uiPriority="71" w:unhideWhenUsed="0"/>
-    <w:lsdException w:name="Colorful List Accent 4" w:semiHidden="0" w:uiPriority="72" w:unhideWhenUsed="0"/>
-    <w:lsdException w:name="Colorful Grid Accent 4" w:semiHidden="0" w:uiPriority="73" w:unhideWhenUsed="0"/>
-    <w:lsdException w:name="Light Shading Accent 5" w:semiHidden="0" w:uiPriority="60" w:unhideWhenUsed="0"/>
-    <w:lsdException w:name="Light List Accent 5" w:semiHidden="0" w:uiPriority="61" w:unhideWhenUsed="0"/>
-    <w:lsdException w:name="Light Grid Accent 5" w:semiHidden="0" w:uiPriority="62" w:unhideWhenUsed="0"/>
-    <w:lsdException w:name="Medium Shading 1 Accent 5" w:semiHidden="0" w:uiPriority="63" w:unhideWhenUsed="0"/>
-    <w:lsdException w:name="Medium Shading 2 Accent 5" w:semiHidden="0" w:uiPriority="64" w:unhideWhenUsed="0"/>
-    <w:lsdException w:name="Medium List 1 Accent 5" w:semiHidden="0" w:uiPriority="65" w:unhideWhenUsed="0"/>
-    <w:lsdException w:name="Medium List 2 Accent 5" w:semiHidden="0" w:uiPriority="66" w:unhideWhenUsed="0"/>
-    <w:lsdException w:name="Medium Grid 1 Accent 5" w:semiHidden="0" w:uiPriority="67" w:unhideWhenUsed="0"/>
-    <w:lsdException w:name="Medium Grid 2 Accent 5" w:semiHidden="0" w:uiPriority="68" w:unhideWhenUsed="0"/>
-    <w:lsdException w:name="Medium Grid 3 Accent 5" w:semiHidden="0" w:uiPriority="69" w:unhideWhenUsed="0"/>
-    <w:lsdException w:name="Dark List Accent 5" w:semiHidden="0" w:uiPriority="70" w:unhideWhenUsed="0"/>
-    <w:lsdException w:name="Colorful Shading Accent 5" w:semiHidden="0" w:uiPriority="71" w:unhideWhenUsed="0"/>
-    <w:lsdException w:name="Colorful List Accent 5" w:semiHidden="0" w:uiPriority="72" w:unhideWhenUsed="0"/>
-    <w:lsdException w:name="Colorful Grid Accent 5" w:semiHidden="0" w:uiPriority="73" w:unhideWhenUsed="0"/>
-    <w:lsdException w:name="Light Shading Accent 6" w:semiHidden="0" w:uiPriority="60" w:unhideWhenUsed="0"/>
-    <w:lsdException w:name="Light List Accent 6" w:semiHidden="0" w:uiPriority="61" w:unhideWhenUsed="0"/>
-    <w:lsdException w:name="Light Grid Accent 6" w:semiHidden="0" w:uiPriority="62" w:unhideWhenUsed="0"/>
-    <w:lsdException w:name="Medium Shading 1 Accent 6" w:semiHidden="0" w:uiPriority="63" w:unhideWhenUsed="0"/>
-    <w:lsdException w:name="Medium Shading 2 Accent 6" w:semiHidden="0" w:uiPriority="64" w:unhideWhenUsed="0"/>
-    <w:lsdException w:name="Medium List 1 Accent 6" w:semiHidden="0" w:uiPriority="65" w:unhideWhenUsed="0"/>
-    <w:lsdException w:name="Medium List 2 Accent 6" w:semiHidden="0" w:uiPriority="66" w:unhideWhenUsed="0"/>
-    <w:lsdException w:name="Medium Grid 1 Accent 6" w:semiHidden="0" w:uiPriority="67" w:unhideWhenUsed="0"/>
-    <w:lsdException w:name="Medium Grid 2 Accent 6" w:semiHidden="0" w:uiPriority="68" w:unhideWhenUsed="0"/>
-    <w:lsdException w:name="Medium Grid 3 Accent 6" w:semiHidden="0" w:uiPriority="69" w:unhideWhenUsed="0"/>
-    <w:lsdException w:name="Dark List Accent 6" w:semiHidden="0" w:uiPriority="70" w:unhideWhenUsed="0"/>
-    <w:lsdException w:name="Colorful Shading Accent 6" w:semiHidden="0" w:uiPriority="71" w:unhideWhenUsed="0"/>
-    <w:lsdException w:name="Colorful List Accent 6" w:semiHidden="0" w:uiPriority="72" w:unhideWhenUsed="0"/>
-    <w:lsdException w:name="Colorful Grid Accent 6" w:semiHidden="0" w:uiPriority="73" w:unhideWhenUsed="0"/>
-    <w:lsdException w:name="Subtle Emphasis" w:semiHidden="0" w:uiPriority="19" w:unhideWhenUsed="0" w:qFormat="1"/>
-    <w:lsdException w:name="Intense Emphasis" w:semiHidden="0" w:uiPriority="21" w:unhideWhenUsed="0" w:qFormat="1"/>
-    <w:lsdException w:name="Subtle Reference" w:semiHidden="0" w:uiPriority="31" w:unhideWhenUsed="0" w:qFormat="1"/>
-    <w:lsdException w:name="Intense Reference" w:semiHidden="0" w:uiPriority="32" w:unhideWhenUsed="0" w:qFormat="1"/>
-    <w:lsdException w:name="Book Title" w:semiHidden="0" w:uiPriority="33" w:unhideWhenUsed="0" w:qFormat="1"/>
-    <w:lsdException w:name="Bibliography" w:uiPriority="37"/>
-    <w:lsdException w:name="TOC Heading" w:uiPriority="39" w:qFormat="1"/>
-  </w:latentStyles>
-  <w:style w:type="paragraph" w:default="1" w:styleId="a">
-    <w:name w:val="Normal"/>
-    <w:qFormat/>
-  </w:style>
-  <w:style w:type="character" w:default="1" w:styleId="a0">
-    <w:name w:val="Default Paragraph Font"/>
-    <w:uiPriority w:val="1"/>
-    <w:semiHidden/>
-    <w:unhideWhenUsed/>
-  </w:style>
-  <w:style w:type="table" w:default="1" w:styleId="a1">
-    <w:name w:val="Normal Table"/>
-    <w:uiPriority w:val="99"/>
-    <w:semiHidden/>
-    <w:unhideWhenUsed/>
-    <w:tblPr>
-      <w:tblInd w:w="0" w:type="dxa"/>
-      <w:tblCellMar>
-        <w:top w:w="0" w:type="dxa"/>
-        <w:left w:w="108" w:type="dxa"/>
-        <w:bottom w:w="0" w:type="dxa"/>
-        <w:right w:w="108" w:type="dxa"/>
-      </w:tblCellMar>
-    </w:tblPr>
-  </w:style>
-  <w:style w:type="numbering" w:default="1" w:styleId="a2">
-    <w:name w:val="No List"/>
-    <w:uiPriority w:val="99"/>
-    <w:semiHidden/>
-    <w:unhideWhenUsed/>
-  </w:style>
-  <w:style w:type="paragraph" w:styleId="a3">
-    <w:name w:val="Normal (Web)"/>
-    <w:basedOn w:val="a"/>
-    <w:uiPriority w:val="99"/>
-    <w:semiHidden/>
-    <w:unhideWhenUsed/>
-    <w:rsid w:val="00FB3A14"/>
-    <w:pPr>
-      <w:spacing w:before="100" w:beforeAutospacing="1" w:after="100" w:afterAutospacing="1" w:line="240" w:lineRule="auto"/>
-    </w:pPr>
-    <w:rPr>
-      <w:rFonts w:ascii="Times New Roman" w:eastAsia="Times New Roman" w:hAnsi="Times New Roman" w:cs="Times New Roman"/>
-      <w:sz w:val="24"/>
-      <w:szCs w:val="24"/>
-      <w:lang w:eastAsia="ru-RU"/>
-    </w:rPr>
-  </w:style>
-  <w:style w:type="character" w:customStyle="1" w:styleId="translation">
-    <w:name w:val="translation"/>
-    <w:basedOn w:val="a0"/>
-    <w:rsid w:val="00461D9D"/>
-  </w:style>
-  <w:style w:type="character" w:customStyle="1" w:styleId="apple-converted-space">
-    <w:name w:val="apple-converted-space"/>
-    <w:basedOn w:val="a0"/>
-    <w:rsid w:val="00461D9D"/>
-  </w:style>
-</w:styles>
-</file>
-
-<file path=word/stylesWithEffects.xml><?xml version="1.0" encoding="utf-8"?>
-<w:styles xmlns:wpc="http://schemas.microsoft.com/office/word/2010/wordprocessingCanvas" xmlns:mc="http://schemas.openxmlformats.org/markup-compatibility/2006" xmlns:o="urn:schemas-microsoft-com:office:office" xmlns:r="http://schemas.openxmlformats.org/officeDocument/2006/relationships" xmlns:m="http://schemas.openxmlformats.org/officeDocument/2006/math" xmlns:v="urn:schemas-microsoft-com:vml" xmlns:wp14="http://schemas.microsoft.com/office/word/2010/wordprocessingDrawing" xmlns:wp="http://schemas.openxmlformats.org/drawingml/2006/wordprocessingDrawing" xmlns:w10="urn:schemas-microsoft-com:office:word" xmlns:w="http://schemas.openxmlformats.org/wordprocessingml/2006/main" xmlns:w14="http://schemas.microsoft.com/office/word/2010/wordml" xmlns:wpg="http://schemas.microsoft.com/office/word/2010/wordprocessingGroup" xmlns:wpi="http://schemas.microsoft.com/office/word/2010/wordprocessingInk" xmlns:wne="http://schemas.microsoft.com/office/word/2006/wordml" xmlns:wps="http://schemas.microsoft.com/office/word/2010/wordprocessingShape" mc:Ignorable="w14 wp14">
-  <w:docDefaults>
-    <w:rPrDefault>
-      <w:rPr>
-        <w:rFonts w:asciiTheme="minorHAnsi" w:eastAsiaTheme="minorHAnsi" w:hAnsiTheme="minorHAnsi" w:cstheme="minorBidi"/>
-        <w:sz w:val="22"/>
-        <w:szCs w:val="22"/>
-        <w:lang w:val="ru-RU" w:eastAsia="en-US" w:bidi="ar-SA"/>
-      </w:rPr>
-    </w:rPrDefault>
-    <w:pPrDefault>
-      <w:pPr>
-        <w:spacing w:after="160" w:line="259" w:lineRule="auto"/>
-      </w:pPr>
-    </w:pPrDefault>
-  </w:docDefaults>
-  <w:latentStyles w:defLockedState="0" w:defUIPriority="99" w:defSemiHidden="1" w:defUnhideWhenUsed="1" w:defQFormat="0" w:count="267">
-    <w:lsdException w:name="Normal" w:semiHidden="0" w:uiPriority="0" w:unhideWhenUsed="0" w:qFormat="1"/>
-    <w:lsdException w:name="heading 1" w:semiHidden="0" w:uiPriority="9" w:unhideWhenUsed="0" w:qFormat="1"/>
-    <w:lsdException w:name="heading 2" w:uiPriority="9" w:qFormat="1"/>
-    <w:lsdException w:name="heading 3" w:uiPriority="9" w:qFormat="1"/>
-    <w:lsdException w:name="heading 4" w:uiPriority="9" w:qFormat="1"/>
-    <w:lsdException w:name="heading 5" w:uiPriority="9" w:qFormat="1"/>
-    <w:lsdException w:name="heading 6" w:uiPriority="9" w:qFormat="1"/>
-    <w:lsdException w:name="heading 7" w:uiPriority="9" w:qFormat="1"/>
-    <w:lsdException w:name="heading 8" w:uiPriority="9" w:qFormat="1"/>
-    <w:lsdException w:name="heading 9" w:uiPriority="9" w:qFormat="1"/>
-    <w:lsdException w:name="toc 1" w:uiPriority="39"/>
-    <w:lsdException w:name="toc 2" w:uiPriority="39"/>
-    <w:lsdException w:name="toc 3" w:uiPriority="39"/>
-    <w:lsdException w:name="toc 4" w:uiPriority="39"/>
-    <w:lsdException w:name="toc 5" w:uiPriority="39"/>
-    <w:lsdException w:name="toc 6" w:uiPriority="39"/>
-    <w:lsdException w:name="toc 7" w:uiPriority="39"/>
-    <w:lsdException w:name="toc 8" w:uiPriority="39"/>
-    <w:lsdException w:name="toc 9" w:uiPriority="39"/>
-    <w:lsdException w:name="caption" w:uiPriority="35" w:qFormat="1"/>
-    <w:lsdException w:name="Title" w:semiHidden="0" w:uiPriority="10" w:unhideWhenUsed="0" w:qFormat="1"/>
-    <w:lsdException w:name="Default Paragraph Font" w:uiPriority="1"/>
-    <w:lsdException w:name="Subtitle" w:semiHidden="0" w:uiPriority="11" w:unhideWhenUsed="0" w:qFormat="1"/>
-    <w:lsdException w:name="Strong" w:semiHidden="0" w:uiPriority="22" w:unhideWhenUsed="0" w:qFormat="1"/>
-    <w:lsdException w:name="Emphasis" w:semiHidden="0" w:uiPriority="20" w:unhideWhenUsed="0" w:qFormat="1"/>
-    <w:lsdException w:name="Table Grid" w:semiHidden="0" w:uiPriority="39" w:unhideWhenUsed="0"/>
-    <w:lsdException w:name="Placeholder Text" w:unhideWhenUsed="0"/>
-    <w:lsdException w:name="No Spacing" w:semiHidden="0" w:uiPriority="1" w:unhideWhenUsed="0" w:qFormat="1"/>
-    <w:lsdException w:name="Light Shading" w:semiHidden="0" w:uiPriority="60" w:unhideWhenUsed="0"/>
-    <w:lsdException w:name="Light List" w:semiHidden="0" w:uiPriority="61" w:unhideWhenUsed="0"/>
-    <w:lsdException w:name="Light Grid" w:semiHidden="0" w:uiPriority="62" w:unhideWhenUsed="0"/>
-    <w:lsdException w:name="Medium Shading 1" w:semiHidden="0" w:uiPriority="63" w:unhideWhenUsed="0"/>
-    <w:lsdException w:name="Medium Shading 2" w:semiHidden="0" w:uiPriority="64" w:unhideWhenUsed="0"/>
-    <w:lsdException w:name="Medium List 1" w:semiHidden="0" w:uiPriority="65" w:unhideWhenUsed="0"/>
-    <w:lsdException w:name="Medium List 2" w:semiHidden="0" w:uiPriority="66" w:unhideWhenUsed="0"/>
-    <w:lsdException w:name="Medium Grid 1" w:semiHidden="0" w:uiPriority="67" w:unhideWhenUsed="0"/>
-    <w:lsdException w:name="Medium Grid 2" w:semiHidden="0" w:uiPriority="68" w:unhideWhenUsed="0"/>
-    <w:lsdException w:name="Medium Grid 3" w:semiHidden="0" w:uiPriority="69" w:unhideWhenUsed="0"/>
-    <w:lsdException w:name="Dark List" w:semiHidden="0" w:uiPriority="70" w:unhideWhenUsed="0"/>
-    <w:lsdException w:name="Colorful Shading" w:semiHidden="0" w:uiPriority="71" w:unhideWhenUsed="0"/>
-    <w:lsdException w:name="Colorful List" w:semiHidden="0" w:uiPriority="72" w:unhideWhenUsed="0"/>
-    <w:lsdException w:name="Colorful Grid" w:semiHidden="0" w:uiPriority="73" w:unhideWhenUsed="0"/>
-    <w:lsdException w:name="Light Shading Accent 1" w:semiHidden="0" w:uiPriority="60" w:unhideWhenUsed="0"/>
-    <w:lsdException w:name="Light List Accent 1" w:semiHidden="0" w:uiPriority="61" w:unhideWhenUsed="0"/>
-    <w:lsdException w:name="Light Grid Accent 1" w:semiHidden="0" w:uiPriority="62" w:unhideWhenUsed="0"/>
-    <w:lsdException w:name="Medium Shading 1 Accent 1" w:semiHidden="0" w:uiPriority="63" w:unhideWhenUsed="0"/>
-    <w:lsdException w:name="Medium Shading 2 Accent 1" w:semiHidden="0" w:uiPriority="64" w:unhideWhenUsed="0"/>
-    <w:lsdException w:name="Medium List 1 Accent 1" w:semiHidden="0" w:uiPriority="65" w:unhideWhenUsed="0"/>
-    <w:lsdException w:name="Revision" w:unhideWhenUsed="0"/>
-    <w:lsdException w:name="List Paragraph" w:semiHidden="0" w:uiPriority="34" w:unhideWhenUsed="0" w:qFormat="1"/>
-    <w:lsdException w:name="Quote" w:semiHidden="0" w:uiPriority="29" w:unhideWhenUsed="0" w:qFormat="1"/>
-    <w:lsdException w:name="Intense Quote" w:semiHidden="0" w:uiPriority="30" w:unhideWhenUsed="0" w:qFormat="1"/>
-    <w:lsdException w:name="Medium List 2 Accent 1" w:semiHidden="0" w:uiPriority="66" w:unhideWhenUsed="0"/>
-    <w:lsdException w:name="Medium Grid 1 Accent 1" w:semiHidden="0" w:uiPriority="67" w:unhideWhenUsed="0"/>
-    <w:lsdException w:name="Medium Grid 2 Accent 1" w:semiHidden="0" w:uiPriority="68" w:unhideWhenUsed="0"/>
-    <w:lsdException w:name="Medium Grid 3 Accent 1" w:semiHidden="0" w:uiPriority="69" w:unhideWhenUsed="0"/>
-    <w:lsdException w:name="Dark List Accent 1" w:semiHidden="0" w:uiPriority="70" w:unhideWhenUsed="0"/>
-    <w:lsdException w:name="Colorful Shading Accent 1" w:semiHidden="0" w:uiPriority="71" w:unhideWhenUsed="0"/>
-    <w:lsdException w:name="Colorful List Accent 1" w:semiHidden="0" w:uiPriority="72" w:unhideWhenUsed="0"/>
-    <w:lsdException w:name="Colorful Grid Accent 1" w:semiHidden="0" w:uiPriority="73" w:unhideWhenUsed="0"/>
-    <w:lsdException w:name="Light Shading Accent 2" w:semiHidden="0" w:uiPriority="60" w:unhideWhenUsed="0"/>
-    <w:lsdException w:name="Light List Accent 2" w:semiHidden="0" w:uiPriority="61" w:unhideWhenUsed="0"/>
-    <w:lsdException w:name="Light Grid Accent 2" w:semiHidden="0" w:uiPriority="62" w:unhideWhenUsed="0"/>
-    <w:lsdException w:name="Medium Shading 1 Accent 2" w:semiHidden="0" w:uiPriority="63" w:unhideWhenUsed="0"/>
-    <w:lsdException w:name="Medium Shading 2 Accent 2" w:semiHidden="0" w:uiPriority="64" w:unhideWhenUsed="0"/>
-    <w:lsdException w:name="Medium List 1 Accent 2" w:semiHidden="0" w:uiPriority="65" w:unhideWhenUsed="0"/>
-    <w:lsdException w:name="Medium List 2 Accent 2" w:semiHidden="0" w:uiPriority="66" w:unhideWhenUsed="0"/>
-    <w:lsdException w:name="Medium Grid 1 Accent 2" w:semiHidden="0" w:uiPriority="67" w:unhideWhenUsed="0"/>
-    <w:lsdException w:name="Medium Grid 2 Accent 2" w:semiHidden="0" w:uiPriority="68" w:unhideWhenUsed="0"/>
-    <w:lsdException w:name="Medium Grid 3 Accent 2" w:semiHidden="0" w:uiPriority="69" w:unhideWhenUsed="0"/>
-    <w:lsdException w:name="Dark List Accent 2" w:semiHidden="0" w:uiPriority="70" w:unhideWhenUsed="0"/>
-    <w:lsdException w:name="Colorful Shading Accent 2" w:semiHidden="0" w:uiPriority="71" w:unhideWhenUsed="0"/>
-    <w:lsdException w:name="Colorful List Accent 2" w:semiHidden="0" w:uiPriority="72" w:unhideWhenUsed="0"/>
-    <w:lsdException w:name="Colorful Grid Accent 2" w:semiHidden="0" w:uiPriority="73" w:unhideWhenUsed="0"/>
-    <w:lsdException w:name="Light Shading Accent 3" w:semiHidden="0" w:uiPriority="60" w:unhideWhenUsed="0"/>
-    <w:lsdException w:name="Light List Accent 3" w:semiHidden="0" w:uiPriority="61" w:unhideWhenUsed="0"/>
-    <w:lsdException w:name="Light Grid Accent 3" w:semiHidden="0" w:uiPriority="62" w:unhideWhenUsed="0"/>
-    <w:lsdException w:name="Medium Shading 1 Accent 3" w:semiHidden="0" w:uiPriority="63" w:unhideWhenUsed="0"/>
-    <w:lsdException w:name="Medium Shading 2 Accent 3" w:semiHidden="0" w:uiPriority="64" w:unhideWhenUsed="0"/>
-    <w:lsdException w:name="Medium List 1 Accent 3" w:semiHidden="0" w:uiPriority="65" w:unhideWhenUsed="0"/>
-    <w:lsdException w:name="Medium List 2 Accent 3" w:semiHidden="0" w:uiPriority="66" w:unhideWhenUsed="0"/>
-    <w:lsdException w:name="Medium Grid 1 Accent 3" w:semiHidden="0" w:uiPriority="67" w:unhideWhenUsed="0"/>
-    <w:lsdException w:name="Medium Grid 2 Accent 3" w:semiHidden="0" w:uiPriority="68" w:unhideWhenUsed="0"/>
-    <w:lsdException w:name="Medium Grid 3 Accent 3" w:semiHidden="0" w:uiPriority="69" w:unhideWhenUsed="0"/>
-    <w:lsdException w:name="Dark List Accent 3" w:semiHidden="0" w:uiPriority="70" w:unhideWhenUsed="0"/>
-    <w:lsdException w:name="Colorful Shading Accent 3" w:semiHidden="0" w:uiPriority="71" w:unhideWhenUsed="0"/>
-    <w:lsdException w:name="Colorful List Accent 3" w:semiHidden="0" w:uiPriority="72" w:unhideWhenUsed="0"/>
-    <w:lsdException w:name="Colorful Grid Accent 3" w:semiHidden="0" w:uiPriority="73" w:unhideWhenUsed="0"/>
-    <w:lsdException w:name="Light Shading Accent 4" w:semiHidden="0" w:uiPriority="60" w:unhideWhenUsed="0"/>
-    <w:lsdException w:name="Light List Accent 4" w:semiHidden="0" w:uiPriority="61" w:unhideWhenUsed="0"/>
-    <w:lsdException w:name="Light Grid Accent 4" w:semiHidden="0" w:uiPriority="62" w:unhideWhenUsed="0"/>
-    <w:lsdException w:name="Medium Shading 1 Accent 4" w:semiHidden="0" w:uiPriority="63" w:unhideWhenUsed="0"/>
-    <w:lsdException w:name="Medium Shading 2 Accent 4" w:semiHidden="0" w:uiPriority="64" w:unhideWhenUsed="0"/>
-    <w:lsdException w:name="Medium List 1 Accent 4" w:semiHidden="0" w:uiPriority="65" w:unhideWhenUsed="0"/>
-    <w:lsdException w:name="Medium List 2 Accent 4" w:semiHidden="0" w:uiPriority="66" w:unhideWhenUsed="0"/>
-    <w:lsdException w:name="Medium Grid 1 Accent 4" w:semiHidden="0" w:uiPriority="67" w:unhideWhenUsed="0"/>
-    <w:lsdException w:name="Medium Grid 2 Accent 4" w:semiHidden="0" w:uiPriority="68" w:unhideWhenUsed="0"/>
-    <w:lsdException w:name="Medium Grid 3 Accent 4" w:semiHidden="0" w:uiPriority="69" w:unhideWhenUsed="0"/>
-    <w:lsdException w:name="Dark List Accent 4" w:semiHidden="0" w:uiPriority="70" w:unhideWhenUsed="0"/>
-    <w:lsdException w:name="Colorful Shading Accent 4" w:semiHidden="0" w:uiPriority="71" w:unhideWhenUsed="0"/>
-    <w:lsdException w:name="Colorful List Accent 4" w:semiHidden="0" w:uiPriority="72" w:unhideWhenUsed="0"/>
-    <w:lsdException w:name="Colorful Grid Accent 4" w:semiHidden="0" w:uiPriority="73" w:unhideWhenUsed="0"/>
-    <w:lsdException w:name="Light Shading Accent 5" w:semiHidden="0" w:uiPriority="60" w:unhideWhenUsed="0"/>
-    <w:lsdException w:name="Light List Accent 5" w:semiHidden="0" w:uiPriority="61" w:unhideWhenUsed="0"/>
-    <w:lsdException w:name="Light Grid Accent 5" w:semiHidden="0" w:uiPriority="62" w:unhideWhenUsed="0"/>
-    <w:lsdException w:name="Medium Shading 1 Accent 5" w:semiHidden="0" w:uiPriority="63" w:unhideWhenUsed="0"/>
-    <w:lsdException w:name="Medium Shading 2 Accent 5" w:semiHidden="0" w:uiPriority="64" w:unhideWhenUsed="0"/>
-    <w:lsdException w:name="Medium List 1 Accent 5" w:semiHidden="0" w:uiPriority="65" w:unhideWhenUsed="0"/>
-    <w:lsdException w:name="Medium List 2 Accent 5" w:semiHidden="0" w:uiPriority="66" w:unhideWhenUsed="0"/>
-    <w:lsdException w:name="Medium Grid 1 Accent 5" w:semiHidden="0" w:uiPriority="67" w:unhideWhenUsed="0"/>
-    <w:lsdException w:name="Medium Grid 2 Accent 5" w:semiHidden="0" w:uiPriority="68" w:unhideWhenUsed="0"/>
-    <w:lsdException w:name="Medium Grid 3 Accent 5" w:semiHidden="0" w:uiPriority="69" w:unhideWhenUsed="0"/>
-    <w:lsdException w:name="Dark List Accent 5" w:semiHidden="0" w:uiPriority="70" w:unhideWhenUsed="0"/>
-    <w:lsdException w:name="Colorful Shading Accent 5" w:semiHidden="0" w:uiPriority="71" w:unhideWhenUsed="0"/>
-    <w:lsdException w:name="Colorful List Accent 5" w:semiHidden="0" w:uiPriority="72" w:unhideWhenUsed="0"/>
-    <w:lsdException w:name="Colorful Grid Accent 5" w:semiHidden="0" w:uiPriority="73" w:unhideWhenUsed="0"/>
-    <w:lsdException w:name="Light Shading Accent 6" w:semiHidden="0" w:uiPriority="60" w:unhideWhenUsed="0"/>
-    <w:lsdException w:name="Light List Accent 6" w:semiHidden="0" w:uiPriority="61" w:unhideWhenUsed="0"/>
-    <w:lsdException w:name="Light Grid Accent 6" w:semiHidden="0" w:uiPriority="62" w:unhideWhenUsed="0"/>
-    <w:lsdException w:name="Medium Shading 1 Accent 6" w:semiHidden="0" w:uiPriority="63" w:unhideWhenUsed="0"/>
-    <w:lsdException w:name="Medium Shading 2 Accent 6" w:semiHidden="0" w:uiPriority="64" w:unhideWhenUsed="0"/>
-    <w:lsdException w:name="Medium List 1 Accent 6" w:semiHidden="0" w:uiPriority="65" w:unhideWhenUsed="0"/>
-    <w:lsdException w:name="Medium List 2 Accent 6" w:semiHidden="0" w:uiPriority="66" w:unhideWhenUsed="0"/>
-    <w:lsdException w:name="Medium Grid 1 Accent 6" w:semiHidden="0" w:uiPriority="67" w:unhideWhenUsed="0"/>
-    <w:lsdException w:name="Medium Grid 2 Accent 6" w:semiHidden="0" w:uiPriority="68" w:unhideWhenUsed="0"/>
-    <w:lsdException w:name="Medium Grid 3 Accent 6" w:semiHidden="0" w:uiPriority="69" w:unhideWhenUsed="0"/>
-    <w:lsdException w:name="Dark List Accent 6" w:semiHidden="0" w:uiPriority="70" w:unhideWhenUsed="0"/>
-    <w:lsdException w:name="Colorful Shading Accent 6" w:semiHidden="0" w:uiPriority="71" w:unhideWhenUsed="0"/>
-    <w:lsdException w:name="Colorful List Accent 6" w:semiHidden="0" w:uiPriority="72" w:unhideWhenUsed="0"/>
-    <w:lsdException w:name="Colorful Grid Accent 6" w:semiHidden="0" w:uiPriority="73" w:unhideWhenUsed="0"/>
-    <w:lsdException w:name="Subtle Emphasis" w:semiHidden="0" w:uiPriority="19" w:unhideWhenUsed="0" w:qFormat="1"/>
-    <w:lsdException w:name="Intense Emphasis" w:semiHidden="0" w:uiPriority="21" w:unhideWhenUsed="0" w:qFormat="1"/>
-    <w:lsdException w:name="Subtle Reference" w:semiHidden="0" w:uiPriority="31" w:unhideWhenUsed="0" w:qFormat="1"/>
-    <w:lsdException w:name="Intense Reference" w:semiHidden="0" w:uiPriority="32" w:unhideWhenUsed="0" w:qFormat="1"/>
-    <w:lsdException w:name="Book Title" w:semiHidden="0" w:uiPriority="33" w:unhideWhenUsed="0" w:qFormat="1"/>
-    <w:lsdException w:name="Bibliography" w:uiPriority="37"/>
-    <w:lsdException w:name="TOC Heading" w:uiPriority="39" w:qFormat="1"/>
+  <w:latentStyles w:defLockedState="0" w:defUIPriority="99" w:defSemiHidden="0" w:defUnhideWhenUsed="0" w:defQFormat="0" w:count="371">
+    <w:lsdException w:name="Normal" w:uiPriority="0" w:qFormat="1"/>
+    <w:lsdException w:name="heading 1" w:uiPriority="9" w:qFormat="1"/>
+    <w:lsdException w:name="heading 2" w:semiHidden="1" w:uiPriority="9" w:unhideWhenUsed="1" w:qFormat="1"/>
+    <w:lsdException w:name="heading 3" w:semiHidden="1" w:uiPriority="9" w:unhideWhenUsed="1" w:qFormat="1"/>
+    <w:lsdException w:name="heading 4" w:semiHidden="1" w:uiPriority="9" w:unhideWhenUsed="1" w:qFormat="1"/>
+    <w:lsdException w:name="heading 5" w:semiHidden="1" w:uiPriority="9" w:unhideWhenUsed="1" w:qFormat="1"/>
+    <w:lsdException w:name="heading 6" w:semiHidden="1" w:uiPriority="9" w:unhideWhenUsed="1" w:qFormat="1"/>
+    <w:lsdException w:name="heading 7" w:semiHidden="1" w:uiPriority="9" w:unhideWhenUsed="1" w:qFormat="1"/>
+    <w:lsdException w:name="heading 8" w:semiHidden="1" w:uiPriority="9" w:unhideWhenUsed="1" w:qFormat="1"/>
+    <w:lsdException w:name="heading 9" w:semiHidden="1" w:uiPriority="9" w:unhideWhenUsed="1" w:qFormat="1"/>
+    <w:lsdException w:name="index 1" w:semiHidden="1" w:unhideWhenUsed="1"/>
+    <w:lsdException w:name="index 2" w:semiHidden="1" w:unhideWhenUsed="1"/>
+    <w:lsdException w:name="index 3" w:semiHidden="1" w:unhideWhenUsed="1"/>
+    <w:lsdException w:name="index 4" w:semiHidden="1" w:unhideWhenUsed="1"/>
+    <w:lsdException w:name="index 5" w:semiHidden="1" w:unhideWhenUsed="1"/>
+    <w:lsdException w:name="index 6" w:semiHidden="1" w:unhideWhenUsed="1"/>
+    <w:lsdException w:name="index 7" w:semiHidden="1" w:unhideWhenUsed="1"/>
+    <w:lsdException w:name="index 8" w:semiHidden="1" w:unhideWhenUsed="1"/>
+    <w:lsdException w:name="index 9" w:semiHidden="1" w:unhideWhenUsed="1"/>
+    <w:lsdException w:name="toc 1" w:semiHidden="1" w:uiPriority="39" w:unhideWhenUsed="1"/>
+    <w:lsdException w:name="toc 2" w:semiHidden="1" w:uiPriority="39" w:unhideWhenUsed="1"/>
+    <w:lsdException w:name="toc 3" w:semiHidden="1" w:uiPriority="39" w:unhideWhenUsed="1"/>
+    <w:lsdException w:name="toc 4" w:semiHidden="1" w:uiPriority="39" w:unhideWhenUsed="1"/>
+    <w:lsdException w:name="toc 5" w:semiHidden="1" w:uiPriority="39" w:unhideWhenUsed="1"/>
+    <w:lsdException w:name="toc 6" w:semiHidden="1" w:uiPriority="39" w:unhideWhenUsed="1"/>
+    <w:lsdException w:name="toc 7" w:semiHidden="1" w:uiPriority="39" w:unhideWhenUsed="1"/>
+    <w:lsdException w:name="toc 8" w:semiHidden="1" w:uiPriority="39" w:unhideWhenUsed="1"/>
+    <w:lsdException w:name="toc 9" w:semiHidden="1" w:uiPriority="39" w:unhideWhenUsed="1"/>
+    <w:lsdException w:name="Normal Indent" w:semiHidden="1" w:unhideWhenUsed="1"/>
+    <w:lsdException w:name="footnote text" w:semiHidden="1" w:unhideWhenUsed="1"/>
+    <w:lsdException w:name="annotation text" w:semiHidden="1" w:unhideWhenUsed="1"/>
+    <w:lsdException w:name="header" w:semiHidden="1" w:unhideWhenUsed="1"/>
+    <w:lsdException w:name="footer" w:semiHidden="1" w:unhideWhenUsed="1"/>
+    <w:lsdException w:name="index heading" w:semiHidden="1" w:unhideWhenUsed="1"/>
+    <w:lsdException w:name="caption" w:semiHidden="1" w:uiPriority="35" w:unhideWhenUsed="1" w:qFormat="1"/>
+    <w:lsdException w:name="table of figures" w:semiHidden="1" w:unhideWhenUsed="1"/>
+    <w:lsdException w:name="envelope address" w:semiHidden="1" w:unhideWhenUsed="1"/>
+    <w:lsdException w:name="envelope return" w:semiHidden="1" w:unhideWhenUsed="1"/>
+    <w:lsdException w:name="footnote reference" w:semiHidden="1" w:unhideWhenUsed="1"/>
+    <w:lsdException w:name="annotation reference" w:semiHidden="1" w:unhideWhenUsed="1"/>
+    <w:lsdException w:name="line number" w:semiHidden="1" w:unhideWhenUsed="1"/>
+    <w:lsdException w:name="page number" w:semiHidden="1" w:unhideWhenUsed="1"/>
+    <w:lsdException w:name="endnote reference" w:semiHidden="1" w:unhideWhenUsed="1"/>
+    <w:lsdException w:name="endnote text" w:semiHidden="1" w:unhideWhenUsed="1"/>
+    <w:lsdException w:name="table of authorities" w:semiHidden="1" w:unhideWhenUsed="1"/>
+    <w:lsdException w:name="macro" w:semiHidden="1" w:unhideWhenUsed="1"/>
+    <w:lsdException w:name="toa heading" w:semiHidden="1" w:unhideWhenUsed="1"/>
+    <w:lsdException w:name="List" w:semiHidden="1" w:unhideWhenUsed="1"/>
+    <w:lsdException w:name="List Bullet" w:semiHidden="1" w:unhideWhenUsed="1"/>
+    <w:lsdException w:name="List Number" w:semiHidden="1" w:unhideWhenUsed="1"/>
+    <w:lsdException w:name="List 2" w:semiHidden="1" w:unhideWhenUsed="1"/>
+    <w:lsdException w:name="List 3" w:semiHidden="1" w:unhideWhenUsed="1"/>
+    <w:lsdException w:name="List 4" w:semiHidden="1" w:unhideWhenUsed="1"/>
+    <w:lsdException w:name="List 5" w:semiHidden="1" w:unhideWhenUsed="1"/>
+    <w:lsdException w:name="List Bullet 2" w:semiHidden="1" w:unhideWhenUsed="1"/>
+    <w:lsdException w:name="List Bullet 3" w:semiHidden="1" w:unhideWhenUsed="1"/>
+    <w:lsdException w:name="List Bullet 4" w:semiHidden="1" w:unhideWhenUsed="1"/>
+    <w:lsdException w:name="List Bullet 5" w:semiHidden="1" w:unhideWhenUsed="1"/>
+    <w:lsdException w:name="List Number 2" w:semiHidden="1" w:unhideWhenUsed="1"/>
+    <w:lsdException w:name="List Number 3" w:semiHidden="1" w:unhideWhenUsed="1"/>
+    <w:lsdException w:name="List Number 4" w:semiHidden="1" w:unhideWhenUsed="1"/>
+    <w:lsdException w:name="List Number 5" w:semiHidden="1" w:unhideWhenUsed="1"/>
+    <w:lsdException w:name="Title" w:uiPriority="10" w:qFormat="1"/>
+    <w:lsdException w:name="Closing" w:semiHidden="1" w:unhideWhenUsed="1"/>
+    <w:lsdException w:name="Signature" w:semiHidden="1" w:unhideWhenUsed="1"/>
+    <w:lsdException w:name="Default Paragraph Font" w:semiHidden="1" w:uiPriority="1" w:unhideWhenUsed="1"/>
+    <w:lsdException w:name="Body Text" w:semiHidden="1" w:unhideWhenUsed="1"/>
+    <w:lsdException w:name="Body Text Indent" w:semiHidden="1" w:unhideWhenUsed="1"/>
+    <w:lsdException w:name="List Continue" w:semiHidden="1" w:unhideWhenUsed="1"/>
+    <w:lsdException w:name="List Continue 2" w:semiHidden="1" w:unhideWhenUsed="1"/>
+    <w:lsdException w:name="List Continue 3" w:semiHidden="1" w:unhideWhenUsed="1"/>
+    <w:lsdException w:name="List Continue 4" w:semiHidden="1" w:unhideWhenUsed="1"/>
+    <w:lsdException w:name="List Continue 5" w:semiHidden="1" w:unhideWhenUsed="1"/>
+    <w:lsdException w:name="Message Header" w:semiHidden="1" w:unhideWhenUsed="1"/>
+    <w:lsdException w:name="Subtitle" w:uiPriority="11" w:qFormat="1"/>
+    <w:lsdException w:name="Salutation" w:semiHidden="1" w:unhideWhenUsed="1"/>
+    <w:lsdException w:name="Date" w:semiHidden="1" w:unhideWhenUsed="1"/>
+    <w:lsdException w:name="Body Text First Indent" w:semiHidden="1" w:unhideWhenUsed="1"/>
+    <w:lsdException w:name="Body Text First Indent 2" w:semiHidden="1" w:unhideWhenUsed="1"/>
+    <w:lsdException w:name="Note Heading" w:semiHidden="1" w:unhideWhenUsed="1"/>
+    <w:lsdException w:name="Body Text 2" w:semiHidden="1" w:unhideWhenUsed="1"/>
+    <w:lsdException w:name="Body Text 3" w:semiHidden="1" w:unhideWhenUsed="1"/>
+    <w:lsdException w:name="Body Text Indent 2" w:semiHidden="1" w:unhideWhenUsed="1"/>
+    <w:lsdException w:name="Body Text Indent 3" w:semiHidden="1" w:unhideWhenUsed="1"/>
+    <w:lsdException w:name="Block Text" w:semiHidden="1" w:unhideWhenUsed="1"/>
+    <w:lsdException w:name="Hyperlink" w:semiHidden="1" w:unhideWhenUsed="1"/>
+    <w:lsdException w:name="FollowedHyperlink" w:semiHidden="1" w:unhideWhenUsed="1"/>
+    <w:lsdException w:name="Strong" w:uiPriority="22" w:qFormat="1"/>
+    <w:lsdException w:name="Emphasis" w:uiPriority="20" w:qFormat="1"/>
+    <w:lsdException w:name="Document Map" w:semiHidden="1" w:unhideWhenUsed="1"/>
+    <w:lsdException w:name="Plain Text" w:semiHidden="1" w:unhideWhenUsed="1"/>
+    <w:lsdException w:name="E-mail Signature" w:semiHidden="1" w:unhideWhenUsed="1"/>
+    <w:lsdException w:name="HTML Top of Form" w:semiHidden="1" w:unhideWhenUsed="1"/>
+    <w:lsdException w:name="HTML Bottom of Form" w:semiHidden="1" w:unhideWhenUsed="1"/>
+    <w:lsdException w:name="Normal (Web)" w:semiHidden="1" w:unhideWhenUsed="1"/>
+    <w:lsdException w:name="HTML Acronym" w:semiHidden="1" w:unhideWhenUsed="1"/>
+    <w:lsdException w:name="HTML Address" w:semiHidden="1" w:unhideWhenUsed="1"/>
+    <w:lsdException w:name="HTML Cite" w:semiHidden="1" w:unhideWhenUsed="1"/>
+    <w:lsdException w:name="HTML Code" w:semiHidden="1" w:unhideWhenUsed="1"/>
+    <w:lsdException w:name="HTML Definition" w:semiHidden="1" w:unhideWhenUsed="1"/>
+    <w:lsdException w:name="HTML Keyboard" w:semiHidden="1" w:unhideWhenUsed="1"/>
+    <w:lsdException w:name="HTML Preformatted" w:semiHidden="1" w:unhideWhenUsed="1"/>
+    <w:lsdException w:name="HTML Sample" w:semiHidden="1" w:unhideWhenUsed="1"/>
+    <w:lsdException w:name="HTML Typewriter" w:semiHidden="1" w:unhideWhenUsed="1"/>
+    <w:lsdException w:name="HTML Variable" w:semiHidden="1" w:unhideWhenUsed="1"/>
+    <w:lsdException w:name="Normal Table" w:semiHidden="1" w:unhideWhenUsed="1"/>
+    <w:lsdException w:name="annotation subject" w:semiHidden="1" w:unhideWhenUsed="1"/>
+    <w:lsdException w:name="No List" w:semiHidden="1" w:unhideWhenUsed="1"/>
+    <w:lsdException w:name="Outline List 1" w:semiHidden="1" w:unhideWhenUsed="1"/>
+    <w:lsdException w:name="Outline List 2" w:semiHidden="1" w:unhideWhenUsed="1"/>
+    <w:lsdException w:name="Outline List 3" w:semiHidden="1" w:unhideWhenUsed="1"/>
+    <w:lsdException w:name="Table Simple 1" w:semiHidden="1" w:unhideWhenUsed="1"/>
+    <w:lsdException w:name="Table Simple 2" w:semiHidden="1" w:unhideWhenUsed="1"/>
+    <w:lsdException w:name="Table Simple 3" w:semiHidden="1" w:unhideWhenUsed="1"/>
+    <w:lsdException w:name="Table Classic 1" w:semiHidden="1" w:unhideWhenUsed="1"/>
+    <w:lsdException w:name="Table Classic 2" w:semiHidden="1" w:unhideWhenUsed="1"/>
+    <w:lsdException w:name="Table Classic 3" w:semiHidden="1" w:unhideWhenUsed="1"/>
+    <w:lsdException w:name="Table Classic 4" w:semiHidden="1" w:unhideWhenUsed="1"/>
+    <w:lsdException w:name="Table Colorful 1" w:semiHidden="1" w:unhideWhenUsed="1"/>
+    <w:lsdException w:name="Table Colorful 2" w:semiHidden="1" w:unhideWhenUsed="1"/>
+    <w:lsdException w:name="Table Colorful 3" w:semiHidden="1" w:unhideWhenUsed="1"/>
+    <w:lsdException w:name="Table Columns 1" w:semiHidden="1" w:unhideWhenUsed="1"/>
+    <w:lsdException w:name="Table Columns 2" w:semiHidden="1" w:unhideWhenUsed="1"/>
+    <w:lsdException w:name="Table Columns 3" w:semiHidden="1" w:unhideWhenUsed="1"/>
+    <w:lsdException w:name="Table Columns 4" w:semiHidden="1" w:unhideWhenUsed="1"/>
+    <w:lsdException w:name="Table Columns 5" w:semiHidden="1" w:unhideWhenUsed="1"/>
+    <w:lsdException w:name="Table Grid 1" w:semiHidden="1" w:unhideWhenUsed="1"/>
+    <w:lsdException w:name="Table Grid 2" w:semiHidden="1" w:unhideWhenUsed="1"/>
+    <w:lsdException w:name="Table Grid 3" w:semiHidden="1" w:unhideWhenUsed="1"/>
+    <w:lsdException w:name="Table Grid 4" w:semiHidden="1" w:unhideWhenUsed="1"/>
+    <w:lsdException w:name="Table Grid 5" w:semiHidden="1" w:unhideWhenUsed="1"/>
+    <w:lsdException w:name="Table Grid 6" w:semiHidden="1" w:unhideWhenUsed="1"/>
+    <w:lsdException w:name="Table Grid 7" w:semiHidden="1" w:unhideWhenUsed="1"/>
+    <w:lsdException w:name="Table Grid 8" w:semiHidden="1" w:unhideWhenUsed="1"/>
+    <w:lsdException w:name="Table List 1" w:semiHidden="1" w:unhideWhenUsed="1"/>
+    <w:lsdException w:name="Table List 2" w:semiHidden="1" w:unhideWhenUsed="1"/>
+    <w:lsdException w:name="Table List 3" w:semiHidden="1" w:unhideWhenUsed="1"/>
+    <w:lsdException w:name="Table List 4" w:semiHidden="1" w:unhideWhenUsed="1"/>
+    <w:lsdException w:name="Table List 5" w:semiHidden="1" w:unhideWhenUsed="1"/>
+    <w:lsdException w:name="Table List 6" w:semiHidden="1" w:unhideWhenUsed="1"/>
+    <w:lsdException w:name="Table List 7" w:semiHidden="1" w:unhideWhenUsed="1"/>
+    <w:lsdException w:name="Table List 8" w:semiHidden="1" w:unhideWhenUsed="1"/>
+    <w:lsdException w:name="Table 3D effects 1" w:semiHidden="1" w:unhideWhenUsed="1"/>
+    <w:lsdException w:name="Table 3D effects 2" w:semiHidden="1" w:unhideWhenUsed="1"/>
+    <w:lsdException w:name="Table 3D effects 3" w:semiHidden="1" w:unhideWhenUsed="1"/>
+    <w:lsdException w:name="Table Contemporary" w:semiHidden="1" w:unhideWhenUsed="1"/>
+    <w:lsdException w:name="Table Elegant" w:semiHidden="1" w:unhideWhenUsed="1"/>
+    <w:lsdException w:name="Table Professional" w:semiHidden="1" w:unhideWhenUsed="1"/>
+    <w:lsdException w:name="Table Subtle 1" w:semiHidden="1" w:unhideWhenUsed="1"/>
+    <w:lsdException w:name="Table Subtle 2" w:semiHidden="1" w:unhideWhenUsed="1"/>
+    <w:lsdException w:name="Table Web 1" w:semiHidden="1" w:unhideWhenUsed="1"/>
+    <w:lsdException w:name="Table Web 2" w:semiHidden="1" w:unhideWhenUsed="1"/>
+    <w:lsdException w:name="Table Web 3" w:semiHidden="1" w:unhideWhenUsed="1"/>
+    <w:lsdException w:name="Balloon Text" w:semiHidden="1" w:unhideWhenUsed="1"/>
+    <w:lsdException w:name="Table Grid" w:uiPriority="39"/>
+    <w:lsdException w:name="Table Theme" w:semiHidden="1" w:unhideWhenUsed="1"/>
+    <w:lsdException w:name="Placeholder Text" w:semiHidden="1"/>
+    <w:lsdException w:name="No Spacing" w:uiPriority="1" w:qFormat="1"/>
+    <w:lsdException w:name="Light Shading" w:uiPriority="60"/>
+    <w:lsdException w:name="Light List" w:uiPriority="61"/>
+    <w:lsdException w:name="Light Grid" w:uiPriority="62"/>
+    <w:lsdException w:name="Medium Shading 1" w:uiPriority="63"/>
+    <w:lsdException w:name="Medium Shading 2" w:uiPriority="64"/>
+    <w:lsdException w:name="Medium List 1" w:uiPriority="65"/>
+    <w:lsdException w:name="Medium List 2" w:uiPriority="66"/>
+    <w:lsdException w:name="Medium Grid 1" w:uiPriority="67"/>
+    <w:lsdException w:name="Medium Grid 2" w:uiPriority="68"/>
+    <w:lsdException w:name="Medium Grid 3" w:uiPriority="69"/>
+    <w:lsdException w:name="Dark List" w:uiPriority="70"/>
+    <w:lsdException w:name="Colorful Shading" w:uiPriority="71"/>
+    <w:lsdException w:name="Colorful List" w:uiPriority="72"/>
+    <w:lsdException w:name="Colorful Grid" w:uiPriority="73"/>
+    <w:lsdException w:name="Light Shading Accent 1" w:uiPriority="60"/>
+    <w:lsdException w:name="Light List Accent 1" w:uiPriority="61"/>
+    <w:lsdException w:name="Light Grid Accent 1" w:uiPriority="62"/>
+    <w:lsdException w:name="Medium Shading 1 Accent 1" w:uiPriority="63"/>
+    <w:lsdException w:name="Medium Shading 2 Accent 1" w:uiPriority="64"/>
+    <w:lsdException w:name="Medium List 1 Accent 1" w:uiPriority="65"/>
+    <w:lsdException w:name="Revision" w:semiHidden="1"/>
+    <w:lsdException w:name="List Paragraph" w:uiPriority="34" w:qFormat="1"/>
+    <w:lsdException w:name="Quote" w:uiPriority="29" w:qFormat="1"/>
+    <w:lsdException w:name="Intense Quote" w:uiPriority="30" w:qFormat="1"/>
+    <w:lsdException w:name="Medium List 2 Accent 1" w:uiPriority="66"/>
+    <w:lsdException w:name="Medium Grid 1 Accent 1" w:uiPriority="67"/>
+    <w:lsdException w:name="Medium Grid 2 Accent 1" w:uiPriority="68"/>
+    <w:lsdException w:name="Medium Grid 3 Accent 1" w:uiPriority="69"/>
+    <w:lsdException w:name="Dark List Accent 1" w:uiPriority="70"/>
+    <w:lsdException w:name="Colorful Shading Accent 1" w:uiPriority="71"/>
+    <w:lsdException w:name="Colorful List Accent 1" w:uiPriority="72"/>
+    <w:lsdException w:name="Colorful Grid Accent 1" w:uiPriority="73"/>
+    <w:lsdException w:name="Light Shading Accent 2" w:uiPriority="60"/>
+    <w:lsdException w:name="Light List Accent 2" w:uiPriority="61"/>
+    <w:lsdException w:name="Light Grid Accent 2" w:uiPriority="62"/>
+    <w:lsdException w:name="Medium Shading 1 Accent 2" w:uiPriority="63"/>
+    <w:lsdException w:name="Medium Shading 2 Accent 2" w:uiPriority="64"/>
+    <w:lsdException w:name="Medium List 1 Accent 2" w:uiPriority="65"/>
+    <w:lsdException w:name="Medium List 2 Accent 2" w:uiPriority="66"/>
+    <w:lsdException w:name="Medium Grid 1 Accent 2" w:uiPriority="67"/>
+    <w:lsdException w:name="Medium Grid 2 Accent 2" w:uiPriority="68"/>
+    <w:lsdException w:name="Medium Grid 3 Accent 2" w:uiPriority="69"/>
+    <w:lsdException w:name="Dark List Accent 2" w:uiPriority="70"/>
+    <w:lsdException w:name="Colorful Shading Accent 2" w:uiPriority="71"/>
+    <w:lsdException w:name="Colorful List Accent 2" w:uiPriority="72"/>
+    <w:lsdException w:name="Colorful Grid Accent 2" w:uiPriority="73"/>
+    <w:lsdException w:name="Light Shading Accent 3" w:uiPriority="60"/>
+    <w:lsdException w:name="Light List Accent 3" w:uiPriority="61"/>
+    <w:lsdException w:name="Light Grid Accent 3" w:uiPriority="62"/>
+    <w:lsdException w:name="Medium Shading 1 Accent 3" w:uiPriority="63"/>
+    <w:lsdException w:name="Medium Shading 2 Accent 3" w:uiPriority="64"/>
+    <w:lsdException w:name="Medium List 1 Accent 3" w:uiPriority="65"/>
+    <w:lsdException w:name="Medium List 2 Accent 3" w:uiPriority="66"/>
+    <w:lsdException w:name="Medium Grid 1 Accent 3" w:uiPriority="67"/>
+    <w:lsdException w:name="Medium Grid 2 Accent 3" w:uiPriority="68"/>
+    <w:lsdException w:name="Medium Grid 3 Accent 3" w:uiPriority="69"/>
+    <w:lsdException w:name="Dark List Accent 3" w:uiPriority="70"/>
+    <w:lsdException w:name="Colorful Shading Accent 3" w:uiPriority="71"/>
+    <w:lsdException w:name="Colorful List Accent 3" w:uiPriority="72"/>
+    <w:lsdException w:name="Colorful Grid Accent 3" w:uiPriority="73"/>
+    <w:lsdException w:name="Light Shading Accent 4" w:uiPriority="60"/>
+    <w:lsdException w:name="Light List Accent 4" w:uiPriority="61"/>
+    <w:lsdException w:name="Light Grid Accent 4" w:uiPriority="62"/>
+    <w:lsdException w:name="Medium Shading 1 Accent 4" w:uiPriority="63"/>
+    <w:lsdException w:name="Medium Shading 2 Accent 4" w:uiPriority="64"/>
+    <w:lsdException w:name="Medium List 1 Accent 4" w:uiPriority="65"/>
+    <w:lsdException w:name="Medium List 2 Accent 4" w:uiPriority="66"/>
+    <w:lsdException w:name="Medium Grid 1 Accent 4" w:uiPriority="67"/>
+    <w:lsdException w:name="Medium Grid 2 Accent 4" w:uiPriority="68"/>
+    <w:lsdException w:name="Medium Grid 3 Accent 4" w:uiPriority="69"/>
+    <w:lsdException w:name="Dark List Accent 4" w:uiPriority="70"/>
+    <w:lsdException w:name="Colorful Shading Accent 4" w:uiPriority="71"/>
+    <w:lsdException w:name="Colorful List Accent 4" w:uiPriority="72"/>
+    <w:lsdException w:name="Colorful Grid Accent 4" w:uiPriority="73"/>
+    <w:lsdException w:name="Light Shading Accent 5" w:uiPriority="60"/>
+    <w:lsdException w:name="Light List Accent 5" w:uiPriority="61"/>
+    <w:lsdException w:name="Light Grid Accent 5" w:uiPriority="62"/>
+    <w:lsdException w:name="Medium Shading 1 Accent 5" w:uiPriority="63"/>
+    <w:lsdException w:name="Medium Shading 2 Accent 5" w:uiPriority="64"/>
+    <w:lsdException w:name="Medium List 1 Accent 5" w:uiPriority="65"/>
+    <w:lsdException w:name="Medium List 2 Accent 5" w:uiPriority="66"/>
+    <w:lsdException w:name="Medium Grid 1 Accent 5" w:uiPriority="67"/>
+    <w:lsdException w:name="Medium Grid 2 Accent 5" w:uiPriority="68"/>
+    <w:lsdException w:name="Medium Grid 3 Accent 5" w:uiPriority="69"/>
+    <w:lsdException w:name="Dark List Accent 5" w:uiPriority="70"/>
+    <w:lsdException w:name="Colorful Shading Accent 5" w:uiPriority="71"/>
+    <w:lsdException w:name="Colorful List Accent 5" w:uiPriority="72"/>
+    <w:lsdException w:name="Colorful Grid Accent 5" w:uiPriority="73"/>
+    <w:lsdException w:name="Light Shading Accent 6" w:uiPriority="60"/>
+    <w:lsdException w:name="Light List Accent 6" w:uiPriority="61"/>
+    <w:lsdException w:name="Light Grid Accent 6" w:uiPriority="62"/>
+    <w:lsdException w:name="Medium Shading 1 Accent 6" w:uiPriority="63"/>
+    <w:lsdException w:name="Medium Shading 2 Accent 6" w:uiPriority="64"/>
+    <w:lsdException w:name="Medium List 1 Accent 6" w:uiPriority="65"/>
+    <w:lsdException w:name="Medium List 2 Accent 6" w:uiPriority="66"/>
+    <w:lsdException w:name="Medium Grid 1 Accent 6" w:uiPriority="67"/>
+    <w:lsdException w:name="Medium Grid 2 Accent 6" w:uiPriority="68"/>
+    <w:lsdException w:name="Medium Grid 3 Accent 6" w:uiPriority="69"/>
+    <w:lsdException w:name="Dark List Accent 6" w:uiPriority="70"/>
+    <w:lsdException w:name="Colorful Shading Accent 6" w:uiPriority="71"/>
+    <w:lsdException w:name="Colorful List Accent 6" w:uiPriority="72"/>
+    <w:lsdException w:name="Colorful Grid Accent 6" w:uiPriority="73"/>
+    <w:lsdException w:name="Subtle Emphasis" w:uiPriority="19" w:qFormat="1"/>
+    <w:lsdException w:name="Intense Emphasis" w:uiPriority="21" w:qFormat="1"/>
+    <w:lsdException w:name="Subtle Reference" w:uiPriority="31" w:qFormat="1"/>
+    <w:lsdException w:name="Intense Reference" w:uiPriority="32" w:qFormat="1"/>
+    <w:lsdException w:name="Book Title" w:uiPriority="33" w:qFormat="1"/>
+    <w:lsdException w:name="Bibliography" w:semiHidden="1" w:uiPriority="37" w:unhideWhenUsed="1"/>
+    <w:lsdException w:name="TOC Heading" w:semiHidden="1" w:uiPriority="39" w:unhideWhenUsed="1" w:qFormat="1"/>
+    <w:lsdException w:name="Plain Table 1" w:uiPriority="41"/>
+    <w:lsdException w:name="Plain Table 2" w:uiPriority="42"/>
+    <w:lsdException w:name="Plain Table 3" w:uiPriority="43"/>
+    <w:lsdException w:name="Plain Table 4" w:uiPriority="44"/>
+    <w:lsdException w:name="Plain Table 5" w:uiPriority="45"/>
+    <w:lsdException w:name="Grid Table Light" w:uiPriority="40"/>
+    <w:lsdException w:name="Grid Table 1 Light" w:uiPriority="46"/>
+    <w:lsdException w:name="Grid Table 2" w:uiPriority="47"/>
+    <w:lsdException w:name="Grid Table 3" w:uiPriority="48"/>
+    <w:lsdException w:name="Grid Table 4" w:uiPriority="49"/>
+    <w:lsdException w:name="Grid Table 5 Dark" w:uiPriority="50"/>
+    <w:lsdException w:name="Grid Table 6 Colorful" w:uiPriority="51"/>
+    <w:lsdException w:name="Grid Table 7 Colorful" w:uiPriority="52"/>
+    <w:lsdException w:name="Grid Table 1 Light Accent 1" w:uiPriority="46"/>
+    <w:lsdException w:name="Grid Table 2 Accent 1" w:uiPriority="47"/>
+    <w:lsdException w:name="Grid Table 3 Accent 1" w:uiPriority="48"/>
+    <w:lsdException w:name="Grid Table 4 Accent 1" w:uiPriority="49"/>
+    <w:lsdException w:name="Grid Table 5 Dark Accent 1" w:uiPriority="50"/>
+    <w:lsdException w:name="Grid Table 6 Colorful Accent 1" w:uiPriority="51"/>
+    <w:lsdException w:name="Grid Table 7 Colorful Accent 1" w:uiPriority="52"/>
+    <w:lsdException w:name="Grid Table 1 Light Accent 2" w:uiPriority="46"/>
+    <w:lsdException w:name="Grid Table 2 Accent 2" w:uiPriority="47"/>
+    <w:lsdException w:name="Grid Table 3 Accent 2" w:uiPriority="48"/>
+    <w:lsdException w:name="Grid Table 4 Accent 2" w:uiPriority="49"/>
+    <w:lsdException w:name="Grid Table 5 Dark Accent 2" w:uiPriority="50"/>
+    <w:lsdException w:name="Grid Table 6 Colorful Accent 2" w:uiPriority="51"/>
+    <w:lsdException w:name="Grid Table 7 Colorful Accent 2" w:uiPriority="52"/>
+    <w:lsdException w:name="Grid Table 1 Light Accent 3" w:uiPriority="46"/>
+    <w:lsdException w:name="Grid Table 2 Accent 3" w:uiPriority="47"/>
+    <w:lsdException w:name="Grid Table 3 Accent 3" w:uiPriority="48"/>
+    <w:lsdException w:name="Grid Table 4 Accent 3" w:uiPriority="49"/>
+    <w:lsdException w:name="Grid Table 5 Dark Accent 3" w:uiPriority="50"/>
+    <w:lsdException w:name="Grid Table 6 Colorful Accent 3" w:uiPriority="51"/>
+    <w:lsdException w:name="Grid Table 7 Colorful Accent 3" w:uiPriority="52"/>
+    <w:lsdException w:name="Grid Table 1 Light Accent 4" w:uiPriority="46"/>
+    <w:lsdException w:name="Grid Table 2 Accent 4" w:uiPriority="47"/>
+    <w:lsdException w:name="Grid Table 3 Accent 4" w:uiPriority="48"/>
+    <w:lsdException w:name="Grid Table 4 Accent 4" w:uiPriority="49"/>
+    <w:lsdException w:name="Grid Table 5 Dark Accent 4" w:uiPriority="50"/>
+    <w:lsdException w:name="Grid Table 6 Colorful Accent 4" w:uiPriority="51"/>
+    <w:lsdException w:name="Grid Table 7 Colorful Accent 4" w:uiPriority="52"/>
+    <w:lsdException w:name="Grid Table 1 Light Accent 5" w:uiPriority="46"/>
+    <w:lsdException w:name="Grid Table 2 Accent 5" w:uiPriority="47"/>
+    <w:lsdException w:name="Grid Table 3 Accent 5" w:uiPriority="48"/>
+    <w:lsdException w:name="Grid Table 4 Accent 5" w:uiPriority="49"/>
+    <w:lsdException w:name="Grid Table 5 Dark Accent 5" w:uiPriority="50"/>
+    <w:lsdException w:name="Grid Table 6 Colorful Accent 5" w:uiPriority="51"/>
+    <w:lsdException w:name="Grid Table 7 Colorful Accent 5" w:uiPriority="52"/>
+    <w:lsdException w:name="Grid Table 1 Light Accent 6" w:uiPriority="46"/>
+    <w:lsdException w:name="Grid Table 2 Accent 6" w:uiPriority="47"/>
+    <w:lsdException w:name="Grid Table 3 Accent 6" w:uiPriority="48"/>
+    <w:lsdException w:name="Grid Table 4 Accent 6" w:uiPriority="49"/>
+    <w:lsdException w:name="Grid Table 5 Dark Accent 6" w:uiPriority="50"/>
+    <w:lsdException w:name="Grid Table 6 Colorful Accent 6" w:uiPriority="51"/>
+    <w:lsdException w:name="Grid Table 7 Colorful Accent 6" w:uiPriority="52"/>
+    <w:lsdException w:name="List Table 1 Light" w:uiPriority="46"/>
+    <w:lsdException w:name="List Table 2" w:uiPriority="47"/>
+    <w:lsdException w:name="List Table 3" w:uiPriority="48"/>
+    <w:lsdException w:name="List Table 4" w:uiPriority="49"/>
+    <w:lsdException w:name="List Table 5 Dark" w:uiPriority="50"/>
+    <w:lsdException w:name="List Table 6 Colorful" w:uiPriority="51"/>
+    <w:lsdException w:name="List Table 7 Colorful" w:uiPriority="52"/>
+    <w:lsdException w:name="List Table 1 Light Accent 1" w:uiPriority="46"/>
+    <w:lsdException w:name="List Table 2 Accent 1" w:uiPriority="47"/>
+    <w:lsdException w:name="List Table 3 Accent 1" w:uiPriority="48"/>
+    <w:lsdException w:name="List Table 4 Accent 1" w:uiPriority="49"/>
+    <w:lsdException w:name="List Table 5 Dark Accent 1" w:uiPriority="50"/>
+    <w:lsdException w:name="List Table 6 Colorful Accent 1" w:uiPriority="51"/>
+    <w:lsdException w:name="List Table 7 Colorful Accent 1" w:uiPriority="52"/>
+    <w:lsdException w:name="List Table 1 Light Accent 2" w:uiPriority="46"/>
+    <w:lsdException w:name="List Table 2 Accent 2" w:uiPriority="47"/>
+    <w:lsdException w:name="List Table 3 Accent 2" w:uiPriority="48"/>
+    <w:lsdException w:name="List Table 4 Accent 2" w:uiPriority="49"/>
+    <w:lsdException w:name="List Table 5 Dark Accent 2" w:uiPriority="50"/>
+    <w:lsdException w:name="List Table 6 Colorful Accent 2" w:uiPriority="51"/>
+    <w:lsdException w:name="List Table 7 Colorful Accent 2" w:uiPriority="52"/>
+    <w:lsdException w:name="List Table 1 Light Accent 3" w:uiPriority="46"/>
+    <w:lsdException w:name="List Table 2 Accent 3" w:uiPriority="47"/>
+    <w:lsdException w:name="List Table 3 Accent 3" w:uiPriority="48"/>
+    <w:lsdException w:name="List Table 4 Accent 3" w:uiPriority="49"/>
+    <w:lsdException w:name="List Table 5 Dark Accent 3" w:uiPriority="50"/>
+    <w:lsdException w:name="List Table 6 Colorful Accent 3" w:uiPriority="51"/>
+    <w:lsdException w:name="List Table 7 Colorful Accent 3" w:uiPriority="52"/>
+    <w:lsdException w:name="List Table 1 Light Accent 4" w:uiPriority="46"/>
+    <w:lsdException w:name="List Table 2 Accent 4" w:uiPriority="47"/>
+    <w:lsdException w:name="List Table 3 Accent 4" w:uiPriority="48"/>
+    <w:lsdException w:name="List Table 4 Accent 4" w:uiPriority="49"/>
+    <w:lsdException w:name="List Table 5 Dark Accent 4" w:uiPriority="50"/>
+    <w:lsdException w:name="List Table 6 Colorful Accent 4" w:uiPriority="51"/>
+    <w:lsdException w:name="List Table 7 Colorful Accent 4" w:uiPriority="52"/>
+    <w:lsdException w:name="List Table 1 Light Accent 5" w:uiPriority="46"/>
+    <w:lsdException w:name="List Table 2 Accent 5" w:uiPriority="47"/>
+    <w:lsdException w:name="List Table 3 Accent 5" w:uiPriority="48"/>
+    <w:lsdException w:name="List Table 4 Accent 5" w:uiPriority="49"/>
+    <w:lsdException w:name="List Table 5 Dark Accent 5" w:uiPriority="50"/>
+    <w:lsdException w:name="List Table 6 Colorful Accent 5" w:uiPriority="51"/>
+    <w:lsdException w:name="List Table 7 Colorful Accent 5" w:uiPriority="52"/>
+    <w:lsdException w:name="List Table 1 Light Accent 6" w:uiPriority="46"/>
+    <w:lsdException w:name="List Table 2 Accent 6" w:uiPriority="47"/>
+    <w:lsdException w:name="List Table 3 Accent 6" w:uiPriority="48"/>
+    <w:lsdException w:name="List Table 4 Accent 6" w:uiPriority="49"/>
+    <w:lsdException w:name="List Table 5 Dark Accent 6" w:uiPriority="50"/>
+    <w:lsdException w:name="List Table 6 Colorful Accent 6" w:uiPriority="51"/>
+    <w:lsdException w:name="List Table 7 Colorful Accent 6" w:uiPriority="52"/>
   </w:latentStyles>
   <w:style w:type="paragraph" w:default="1" w:styleId="a">
     <w:name w:val="Normal"/>
@@ -3233,7 +2925,7 @@
   <a:extraClrSchemeLst/>
   <a:extLst>
     <a:ext uri="{05A4C25C-085E-4340-85A3-A5531E510DB2}">
-      <thm15:themeFamily xmlns:thm15="http://schemas.microsoft.com/office/thememl/2012/main" xmlns="" name="Office Theme" id="{62F939B6-93AF-4DB8-9C6B-D6C7DFDC589F}" vid="{4A3C46E8-61CC-4603-A589-7422A47A8E4A}"/>
+      <thm15:themeFamily xmlns:thm15="http://schemas.microsoft.com/office/thememl/2012/main" name="Office Theme" id="{62F939B6-93AF-4DB8-9C6B-D6C7DFDC589F}" vid="{4A3C46E8-61CC-4603-A589-7422A47A8E4A}"/>
     </a:ext>
   </a:extLst>
 </a:theme>
@@ -3244,7 +2936,7 @@
 </file>
 
 <file path=customXml/itemProps1.xml><?xml version="1.0" encoding="utf-8"?>
-<ds:datastoreItem xmlns:ds="http://schemas.openxmlformats.org/officeDocument/2006/customXml" ds:itemID="{4CFAB323-5BAE-4924-9CF6-94219EA8ADD7}">
+<ds:datastoreItem xmlns:ds="http://schemas.openxmlformats.org/officeDocument/2006/customXml" ds:itemID="{4380B809-5B1A-4300-899B-43DA8C9CCEA5}">
   <ds:schemaRefs>
     <ds:schemaRef ds:uri="http://schemas.openxmlformats.org/officeDocument/2006/bibliography"/>
   </ds:schemaRefs>

</xml_diff>